<commit_message>
Interface com CHATGPT realizada
</commit_message>
<xml_diff>
--- a/Ementa de curso inicial em CSharp e Python.docx
+++ b/Ementa de curso inicial em CSharp e Python.docx
@@ -62,7 +62,7 @@
           <w:r>
             <w:fldChar w:fldCharType="separate"/>
           </w:r>
-          <w:hyperlink w:anchor="_Toc127305366" w:history="1">
+          <w:hyperlink w:anchor="_Toc127368286" w:history="1">
             <w:r>
               <w:rPr>
                 <w:rStyle w:val="Hyperlink"/>
@@ -89,7 +89,7 @@
                 <w:noProof/>
                 <w:webHidden/>
               </w:rPr>
-              <w:instrText xml:space="preserve"> PAGEREF _Toc127305366 \h </w:instrText>
+              <w:instrText xml:space="preserve"> PAGEREF _Toc127368286 \h </w:instrText>
             </w:r>
             <w:r>
               <w:rPr>
@@ -132,7 +132,7 @@
               <w:lang w:eastAsia="pt-BR"/>
             </w:rPr>
           </w:pPr>
-          <w:hyperlink w:anchor="_Toc127305367" w:history="1">
+          <w:hyperlink w:anchor="_Toc127368287" w:history="1">
             <w:r>
               <w:rPr>
                 <w:rStyle w:val="Hyperlink"/>
@@ -159,7 +159,7 @@
                 <w:noProof/>
                 <w:webHidden/>
               </w:rPr>
-              <w:instrText xml:space="preserve"> PAGEREF _Toc127305367 \h </w:instrText>
+              <w:instrText xml:space="preserve"> PAGEREF _Toc127368287 \h </w:instrText>
             </w:r>
             <w:r>
               <w:rPr>
@@ -202,7 +202,7 @@
               <w:lang w:eastAsia="pt-BR"/>
             </w:rPr>
           </w:pPr>
-          <w:hyperlink w:anchor="_Toc127305368" w:history="1">
+          <w:hyperlink w:anchor="_Toc127368288" w:history="1">
             <w:r>
               <w:rPr>
                 <w:rStyle w:val="Hyperlink"/>
@@ -229,7 +229,7 @@
                 <w:noProof/>
                 <w:webHidden/>
               </w:rPr>
-              <w:instrText xml:space="preserve"> PAGEREF _Toc127305368 \h </w:instrText>
+              <w:instrText xml:space="preserve"> PAGEREF _Toc127368288 \h </w:instrText>
             </w:r>
             <w:r>
               <w:rPr>
@@ -272,7 +272,7 @@
               <w:lang w:eastAsia="pt-BR"/>
             </w:rPr>
           </w:pPr>
-          <w:hyperlink w:anchor="_Toc127305369" w:history="1">
+          <w:hyperlink w:anchor="_Toc127368289" w:history="1">
             <w:r>
               <w:rPr>
                 <w:rStyle w:val="Hyperlink"/>
@@ -299,7 +299,7 @@
                 <w:noProof/>
                 <w:webHidden/>
               </w:rPr>
-              <w:instrText xml:space="preserve"> PAGEREF _Toc127305369 \h </w:instrText>
+              <w:instrText xml:space="preserve"> PAGEREF _Toc127368289 \h </w:instrText>
             </w:r>
             <w:r>
               <w:rPr>
@@ -342,7 +342,7 @@
               <w:lang w:eastAsia="pt-BR"/>
             </w:rPr>
           </w:pPr>
-          <w:hyperlink w:anchor="_Toc127305370" w:history="1">
+          <w:hyperlink w:anchor="_Toc127368290" w:history="1">
             <w:r>
               <w:rPr>
                 <w:rStyle w:val="Hyperlink"/>
@@ -369,7 +369,7 @@
                 <w:noProof/>
                 <w:webHidden/>
               </w:rPr>
-              <w:instrText xml:space="preserve"> PAGEREF _Toc127305370 \h </w:instrText>
+              <w:instrText xml:space="preserve"> PAGEREF _Toc127368290 \h </w:instrText>
             </w:r>
             <w:r>
               <w:rPr>
@@ -412,7 +412,7 @@
               <w:lang w:eastAsia="pt-BR"/>
             </w:rPr>
           </w:pPr>
-          <w:hyperlink w:anchor="_Toc127305371" w:history="1">
+          <w:hyperlink w:anchor="_Toc127368291" w:history="1">
             <w:r>
               <w:rPr>
                 <w:rStyle w:val="Hyperlink"/>
@@ -439,7 +439,7 @@
                 <w:noProof/>
                 <w:webHidden/>
               </w:rPr>
-              <w:instrText xml:space="preserve"> PAGEREF _Toc127305371 \h </w:instrText>
+              <w:instrText xml:space="preserve"> PAGEREF _Toc127368291 \h </w:instrText>
             </w:r>
             <w:r>
               <w:rPr>
@@ -482,7 +482,7 @@
               <w:lang w:eastAsia="pt-BR"/>
             </w:rPr>
           </w:pPr>
-          <w:hyperlink w:anchor="_Toc127305372" w:history="1">
+          <w:hyperlink w:anchor="_Toc127368292" w:history="1">
             <w:r>
               <w:rPr>
                 <w:rStyle w:val="Hyperlink"/>
@@ -509,7 +509,7 @@
                 <w:noProof/>
                 <w:webHidden/>
               </w:rPr>
-              <w:instrText xml:space="preserve"> PAGEREF _Toc127305372 \h </w:instrText>
+              <w:instrText xml:space="preserve"> PAGEREF _Toc127368292 \h </w:instrText>
             </w:r>
             <w:r>
               <w:rPr>
@@ -552,7 +552,7 @@
               <w:lang w:eastAsia="pt-BR"/>
             </w:rPr>
           </w:pPr>
-          <w:hyperlink w:anchor="_Toc127305373" w:history="1">
+          <w:hyperlink w:anchor="_Toc127368293" w:history="1">
             <w:r>
               <w:rPr>
                 <w:rStyle w:val="Hyperlink"/>
@@ -579,7 +579,7 @@
                 <w:noProof/>
                 <w:webHidden/>
               </w:rPr>
-              <w:instrText xml:space="preserve"> PAGEREF _Toc127305373 \h </w:instrText>
+              <w:instrText xml:space="preserve"> PAGEREF _Toc127368293 \h </w:instrText>
             </w:r>
             <w:r>
               <w:rPr>
@@ -622,7 +622,7 @@
               <w:lang w:eastAsia="pt-BR"/>
             </w:rPr>
           </w:pPr>
-          <w:hyperlink w:anchor="_Toc127305374" w:history="1">
+          <w:hyperlink w:anchor="_Toc127368294" w:history="1">
             <w:r>
               <w:rPr>
                 <w:rStyle w:val="Hyperlink"/>
@@ -649,7 +649,7 @@
                 <w:noProof/>
                 <w:webHidden/>
               </w:rPr>
-              <w:instrText xml:space="preserve"> PAGEREF _Toc127305374 \h </w:instrText>
+              <w:instrText xml:space="preserve"> PAGEREF _Toc127368294 \h </w:instrText>
             </w:r>
             <w:r>
               <w:rPr>
@@ -692,13 +692,13 @@
               <w:lang w:eastAsia="pt-BR"/>
             </w:rPr>
           </w:pPr>
-          <w:hyperlink w:anchor="_Toc127305375" w:history="1">
+          <w:hyperlink w:anchor="_Toc127368295" w:history="1">
             <w:r>
               <w:rPr>
                 <w:rStyle w:val="Hyperlink"/>
                 <w:noProof/>
               </w:rPr>
-              <w:t>Operações matemáticas básicas (adição, subtração, multiplicação, divisão, etc.)</w:t>
+              <w:t>Informações Extras sobre Variáveis e Armazenamento de Dados na Memória</w:t>
             </w:r>
             <w:r>
               <w:rPr>
@@ -719,7 +719,7 @@
                 <w:noProof/>
                 <w:webHidden/>
               </w:rPr>
-              <w:instrText xml:space="preserve"> PAGEREF _Toc127305375 \h </w:instrText>
+              <w:instrText xml:space="preserve"> PAGEREF _Toc127368295 \h </w:instrText>
             </w:r>
             <w:r>
               <w:rPr>
@@ -739,7 +739,7 @@
                 <w:noProof/>
                 <w:webHidden/>
               </w:rPr>
-              <w:t>7</w:t>
+              <w:t>4</w:t>
             </w:r>
             <w:r>
               <w:rPr>
@@ -762,12 +762,82 @@
               <w:lang w:eastAsia="pt-BR"/>
             </w:rPr>
           </w:pPr>
-          <w:hyperlink w:anchor="_Toc127305376" w:history="1">
+          <w:hyperlink w:anchor="_Toc127368296" w:history="1">
             <w:r>
               <w:rPr>
                 <w:rStyle w:val="Hyperlink"/>
                 <w:noProof/>
               </w:rPr>
+              <w:t>Operações matemáticas básicas (adição, subtração, multiplicação, divisão, etc.)</w:t>
+            </w:r>
+            <w:r>
+              <w:rPr>
+                <w:noProof/>
+                <w:webHidden/>
+              </w:rPr>
+              <w:tab/>
+            </w:r>
+            <w:r>
+              <w:rPr>
+                <w:noProof/>
+                <w:webHidden/>
+              </w:rPr>
+              <w:fldChar w:fldCharType="begin"/>
+            </w:r>
+            <w:r>
+              <w:rPr>
+                <w:noProof/>
+                <w:webHidden/>
+              </w:rPr>
+              <w:instrText xml:space="preserve"> PAGEREF _Toc127368296 \h </w:instrText>
+            </w:r>
+            <w:r>
+              <w:rPr>
+                <w:noProof/>
+                <w:webHidden/>
+              </w:rPr>
+            </w:r>
+            <w:r>
+              <w:rPr>
+                <w:noProof/>
+                <w:webHidden/>
+              </w:rPr>
+              <w:fldChar w:fldCharType="separate"/>
+            </w:r>
+            <w:r>
+              <w:rPr>
+                <w:noProof/>
+                <w:webHidden/>
+              </w:rPr>
+              <w:t>10</w:t>
+            </w:r>
+            <w:r>
+              <w:rPr>
+                <w:noProof/>
+                <w:webHidden/>
+              </w:rPr>
+              <w:fldChar w:fldCharType="end"/>
+            </w:r>
+          </w:hyperlink>
+        </w:p>
+        <w:p>
+          <w:pPr>
+            <w:pStyle w:val="Sumrio3"/>
+            <w:tabs>
+              <w:tab w:val="right" w:leader="dot" w:pos="8494"/>
+            </w:tabs>
+            <w:rPr>
+              <w:rFonts w:eastAsiaTheme="minorEastAsia"/>
+              <w:noProof/>
+              <w:lang w:eastAsia="pt-BR"/>
+            </w:rPr>
+          </w:pPr>
+          <w:hyperlink w:anchor="_Toc127368297" w:history="1">
+            <w:r>
+              <w:rPr>
+                <w:rStyle w:val="Hyperlink"/>
+                <w:noProof/>
+              </w:rPr>
               <w:t>Concatenação de strings e conversão de tipos de dados</w:t>
             </w:r>
             <w:r>
@@ -789,7 +859,7 @@
                 <w:noProof/>
                 <w:webHidden/>
               </w:rPr>
-              <w:instrText xml:space="preserve"> PAGEREF _Toc127305376 \h </w:instrText>
+              <w:instrText xml:space="preserve"> PAGEREF _Toc127368297 \h </w:instrText>
             </w:r>
             <w:r>
               <w:rPr>
@@ -809,7 +879,7 @@
                 <w:noProof/>
                 <w:webHidden/>
               </w:rPr>
-              <w:t>8</w:t>
+              <w:t>10</w:t>
             </w:r>
             <w:r>
               <w:rPr>
@@ -832,7 +902,7 @@
               <w:lang w:eastAsia="pt-BR"/>
             </w:rPr>
           </w:pPr>
-          <w:hyperlink w:anchor="_Toc127305377" w:history="1">
+          <w:hyperlink w:anchor="_Toc127368298" w:history="1">
             <w:r>
               <w:rPr>
                 <w:rStyle w:val="Hyperlink"/>
@@ -859,7 +929,7 @@
                 <w:noProof/>
                 <w:webHidden/>
               </w:rPr>
-              <w:instrText xml:space="preserve"> PAGEREF _Toc127305377 \h </w:instrText>
+              <w:instrText xml:space="preserve"> PAGEREF _Toc127368298 \h </w:instrText>
             </w:r>
             <w:r>
               <w:rPr>
@@ -879,7 +949,7 @@
                 <w:noProof/>
                 <w:webHidden/>
               </w:rPr>
-              <w:t>9</w:t>
+              <w:t>11</w:t>
             </w:r>
             <w:r>
               <w:rPr>
@@ -902,7 +972,7 @@
               <w:lang w:eastAsia="pt-BR"/>
             </w:rPr>
           </w:pPr>
-          <w:hyperlink w:anchor="_Toc127305378" w:history="1">
+          <w:hyperlink w:anchor="_Toc127368299" w:history="1">
             <w:r>
               <w:rPr>
                 <w:rStyle w:val="Hyperlink"/>
@@ -929,7 +999,7 @@
                 <w:noProof/>
                 <w:webHidden/>
               </w:rPr>
-              <w:instrText xml:space="preserve"> PAGEREF _Toc127305378 \h </w:instrText>
+              <w:instrText xml:space="preserve"> PAGEREF _Toc127368299 \h </w:instrText>
             </w:r>
             <w:r>
               <w:rPr>
@@ -949,7 +1019,7 @@
                 <w:noProof/>
                 <w:webHidden/>
               </w:rPr>
-              <w:t>9</w:t>
+              <w:t>11</w:t>
             </w:r>
             <w:r>
               <w:rPr>
@@ -972,7 +1042,7 @@
               <w:lang w:eastAsia="pt-BR"/>
             </w:rPr>
           </w:pPr>
-          <w:hyperlink w:anchor="_Toc127305379" w:history="1">
+          <w:hyperlink w:anchor="_Toc127368300" w:history="1">
             <w:r>
               <w:rPr>
                 <w:rStyle w:val="Hyperlink"/>
@@ -999,7 +1069,7 @@
                 <w:noProof/>
                 <w:webHidden/>
               </w:rPr>
-              <w:instrText xml:space="preserve"> PAGEREF _Toc127305379 \h </w:instrText>
+              <w:instrText xml:space="preserve"> PAGEREF _Toc127368300 \h </w:instrText>
             </w:r>
             <w:r>
               <w:rPr>
@@ -1019,7 +1089,7 @@
                 <w:noProof/>
                 <w:webHidden/>
               </w:rPr>
-              <w:t>9</w:t>
+              <w:t>12</w:t>
             </w:r>
             <w:r>
               <w:rPr>
@@ -1042,7 +1112,7 @@
               <w:lang w:eastAsia="pt-BR"/>
             </w:rPr>
           </w:pPr>
-          <w:hyperlink w:anchor="_Toc127305380" w:history="1">
+          <w:hyperlink w:anchor="_Toc127368301" w:history="1">
             <w:r>
               <w:rPr>
                 <w:rStyle w:val="Hyperlink"/>
@@ -1069,7 +1139,7 @@
                 <w:noProof/>
                 <w:webHidden/>
               </w:rPr>
-              <w:instrText xml:space="preserve"> PAGEREF _Toc127305380 \h </w:instrText>
+              <w:instrText xml:space="preserve"> PAGEREF _Toc127368301 \h </w:instrText>
             </w:r>
             <w:r>
               <w:rPr>
@@ -1089,7 +1159,7 @@
                 <w:noProof/>
                 <w:webHidden/>
               </w:rPr>
-              <w:t>10</w:t>
+              <w:t>13</w:t>
             </w:r>
             <w:r>
               <w:rPr>
@@ -1112,7 +1182,7 @@
               <w:lang w:eastAsia="pt-BR"/>
             </w:rPr>
           </w:pPr>
-          <w:hyperlink w:anchor="_Toc127305381" w:history="1">
+          <w:hyperlink w:anchor="_Toc127368302" w:history="1">
             <w:r>
               <w:rPr>
                 <w:rStyle w:val="Hyperlink"/>
@@ -1139,7 +1209,7 @@
                 <w:noProof/>
                 <w:webHidden/>
               </w:rPr>
-              <w:instrText xml:space="preserve"> PAGEREF _Toc127305381 \h </w:instrText>
+              <w:instrText xml:space="preserve"> PAGEREF _Toc127368302 \h </w:instrText>
             </w:r>
             <w:r>
               <w:rPr>
@@ -1159,7 +1229,7 @@
                 <w:noProof/>
                 <w:webHidden/>
               </w:rPr>
-              <w:t>11</w:t>
+              <w:t>14</w:t>
             </w:r>
             <w:r>
               <w:rPr>
@@ -1182,7 +1252,7 @@
               <w:lang w:eastAsia="pt-BR"/>
             </w:rPr>
           </w:pPr>
-          <w:hyperlink w:anchor="_Toc127305382" w:history="1">
+          <w:hyperlink w:anchor="_Toc127368303" w:history="1">
             <w:r>
               <w:rPr>
                 <w:rStyle w:val="Hyperlink"/>
@@ -1209,7 +1279,7 @@
                 <w:noProof/>
                 <w:webHidden/>
               </w:rPr>
-              <w:instrText xml:space="preserve"> PAGEREF _Toc127305382 \h </w:instrText>
+              <w:instrText xml:space="preserve"> PAGEREF _Toc127368303 \h </w:instrText>
             </w:r>
             <w:r>
               <w:rPr>
@@ -1229,7 +1299,7 @@
                 <w:noProof/>
                 <w:webHidden/>
               </w:rPr>
-              <w:t>12</w:t>
+              <w:t>14</w:t>
             </w:r>
             <w:r>
               <w:rPr>
@@ -1252,7 +1322,7 @@
               <w:lang w:eastAsia="pt-BR"/>
             </w:rPr>
           </w:pPr>
-          <w:hyperlink w:anchor="_Toc127305383" w:history="1">
+          <w:hyperlink w:anchor="_Toc127368304" w:history="1">
             <w:r>
               <w:rPr>
                 <w:rStyle w:val="Hyperlink"/>
@@ -1279,7 +1349,7 @@
                 <w:noProof/>
                 <w:webHidden/>
               </w:rPr>
-              <w:instrText xml:space="preserve"> PAGEREF _Toc127305383 \h </w:instrText>
+              <w:instrText xml:space="preserve"> PAGEREF _Toc127368304 \h </w:instrText>
             </w:r>
             <w:r>
               <w:rPr>
@@ -1299,7 +1369,7 @@
                 <w:noProof/>
                 <w:webHidden/>
               </w:rPr>
-              <w:t>12</w:t>
+              <w:t>14</w:t>
             </w:r>
             <w:r>
               <w:rPr>
@@ -1322,7 +1392,7 @@
               <w:lang w:eastAsia="pt-BR"/>
             </w:rPr>
           </w:pPr>
-          <w:hyperlink w:anchor="_Toc127305384" w:history="1">
+          <w:hyperlink w:anchor="_Toc127368305" w:history="1">
             <w:r>
               <w:rPr>
                 <w:rStyle w:val="Hyperlink"/>
@@ -1349,7 +1419,7 @@
                 <w:noProof/>
                 <w:webHidden/>
               </w:rPr>
-              <w:instrText xml:space="preserve"> PAGEREF _Toc127305384 \h </w:instrText>
+              <w:instrText xml:space="preserve"> PAGEREF _Toc127368305 \h </w:instrText>
             </w:r>
             <w:r>
               <w:rPr>
@@ -1369,7 +1439,7 @@
                 <w:noProof/>
                 <w:webHidden/>
               </w:rPr>
-              <w:t>12</w:t>
+              <w:t>15</w:t>
             </w:r>
             <w:r>
               <w:rPr>
@@ -1392,7 +1462,7 @@
               <w:lang w:eastAsia="pt-BR"/>
             </w:rPr>
           </w:pPr>
-          <w:hyperlink w:anchor="_Toc127305385" w:history="1">
+          <w:hyperlink w:anchor="_Toc127368306" w:history="1">
             <w:r>
               <w:rPr>
                 <w:rStyle w:val="Hyperlink"/>
@@ -1419,7 +1489,7 @@
                 <w:noProof/>
                 <w:webHidden/>
               </w:rPr>
-              <w:instrText xml:space="preserve"> PAGEREF _Toc127305385 \h </w:instrText>
+              <w:instrText xml:space="preserve"> PAGEREF _Toc127368306 \h </w:instrText>
             </w:r>
             <w:r>
               <w:rPr>
@@ -1439,7 +1509,7 @@
                 <w:noProof/>
                 <w:webHidden/>
               </w:rPr>
-              <w:t>12</w:t>
+              <w:t>15</w:t>
             </w:r>
             <w:r>
               <w:rPr>
@@ -1462,7 +1532,7 @@
               <w:lang w:eastAsia="pt-BR"/>
             </w:rPr>
           </w:pPr>
-          <w:hyperlink w:anchor="_Toc127305386" w:history="1">
+          <w:hyperlink w:anchor="_Toc127368307" w:history="1">
             <w:r>
               <w:rPr>
                 <w:rStyle w:val="Hyperlink"/>
@@ -1489,7 +1559,7 @@
                 <w:noProof/>
                 <w:webHidden/>
               </w:rPr>
-              <w:instrText xml:space="preserve"> PAGEREF _Toc127305386 \h </w:instrText>
+              <w:instrText xml:space="preserve"> PAGEREF _Toc127368307 \h </w:instrText>
             </w:r>
             <w:r>
               <w:rPr>
@@ -1509,7 +1579,7 @@
                 <w:noProof/>
                 <w:webHidden/>
               </w:rPr>
-              <w:t>12</w:t>
+              <w:t>15</w:t>
             </w:r>
             <w:r>
               <w:rPr>
@@ -1532,7 +1602,7 @@
               <w:lang w:eastAsia="pt-BR"/>
             </w:rPr>
           </w:pPr>
-          <w:hyperlink w:anchor="_Toc127305387" w:history="1">
+          <w:hyperlink w:anchor="_Toc127368308" w:history="1">
             <w:r>
               <w:rPr>
                 <w:rStyle w:val="Hyperlink"/>
@@ -1559,7 +1629,7 @@
                 <w:noProof/>
                 <w:webHidden/>
               </w:rPr>
-              <w:instrText xml:space="preserve"> PAGEREF _Toc127305387 \h </w:instrText>
+              <w:instrText xml:space="preserve"> PAGEREF _Toc127368308 \h </w:instrText>
             </w:r>
             <w:r>
               <w:rPr>
@@ -1579,7 +1649,7 @@
                 <w:noProof/>
                 <w:webHidden/>
               </w:rPr>
-              <w:t>12</w:t>
+              <w:t>15</w:t>
             </w:r>
             <w:r>
               <w:rPr>
@@ -1602,7 +1672,7 @@
               <w:lang w:eastAsia="pt-BR"/>
             </w:rPr>
           </w:pPr>
-          <w:hyperlink w:anchor="_Toc127305388" w:history="1">
+          <w:hyperlink w:anchor="_Toc127368309" w:history="1">
             <w:r>
               <w:rPr>
                 <w:rStyle w:val="Hyperlink"/>
@@ -1629,7 +1699,7 @@
                 <w:noProof/>
                 <w:webHidden/>
               </w:rPr>
-              <w:instrText xml:space="preserve"> PAGEREF _Toc127305388 \h </w:instrText>
+              <w:instrText xml:space="preserve"> PAGEREF _Toc127368309 \h </w:instrText>
             </w:r>
             <w:r>
               <w:rPr>
@@ -1649,7 +1719,7 @@
                 <w:noProof/>
                 <w:webHidden/>
               </w:rPr>
-              <w:t>12</w:t>
+              <w:t>15</w:t>
             </w:r>
             <w:r>
               <w:rPr>
@@ -1672,7 +1742,7 @@
               <w:lang w:eastAsia="pt-BR"/>
             </w:rPr>
           </w:pPr>
-          <w:hyperlink w:anchor="_Toc127305389" w:history="1">
+          <w:hyperlink w:anchor="_Toc127368310" w:history="1">
             <w:r>
               <w:rPr>
                 <w:rStyle w:val="Hyperlink"/>
@@ -1699,7 +1769,7 @@
                 <w:noProof/>
                 <w:webHidden/>
               </w:rPr>
-              <w:instrText xml:space="preserve"> PAGEREF _Toc127305389 \h </w:instrText>
+              <w:instrText xml:space="preserve"> PAGEREF _Toc127368310 \h </w:instrText>
             </w:r>
             <w:r>
               <w:rPr>
@@ -1719,7 +1789,7 @@
                 <w:noProof/>
                 <w:webHidden/>
               </w:rPr>
-              <w:t>12</w:t>
+              <w:t>15</w:t>
             </w:r>
             <w:r>
               <w:rPr>
@@ -1742,7 +1812,7 @@
               <w:lang w:eastAsia="pt-BR"/>
             </w:rPr>
           </w:pPr>
-          <w:hyperlink w:anchor="_Toc127305390" w:history="1">
+          <w:hyperlink w:anchor="_Toc127368311" w:history="1">
             <w:r>
               <w:rPr>
                 <w:rStyle w:val="Hyperlink"/>
@@ -1769,7 +1839,7 @@
                 <w:noProof/>
                 <w:webHidden/>
               </w:rPr>
-              <w:instrText xml:space="preserve"> PAGEREF _Toc127305390 \h </w:instrText>
+              <w:instrText xml:space="preserve"> PAGEREF _Toc127368311 \h </w:instrText>
             </w:r>
             <w:r>
               <w:rPr>
@@ -1789,7 +1859,7 @@
                 <w:noProof/>
                 <w:webHidden/>
               </w:rPr>
-              <w:t>13</w:t>
+              <w:t>15</w:t>
             </w:r>
             <w:r>
               <w:rPr>
@@ -1812,7 +1882,7 @@
               <w:lang w:eastAsia="pt-BR"/>
             </w:rPr>
           </w:pPr>
-          <w:hyperlink w:anchor="_Toc127305391" w:history="1">
+          <w:hyperlink w:anchor="_Toc127368312" w:history="1">
             <w:r>
               <w:rPr>
                 <w:rStyle w:val="Hyperlink"/>
@@ -1839,7 +1909,7 @@
                 <w:noProof/>
                 <w:webHidden/>
               </w:rPr>
-              <w:instrText xml:space="preserve"> PAGEREF _Toc127305391 \h </w:instrText>
+              <w:instrText xml:space="preserve"> PAGEREF _Toc127368312 \h </w:instrText>
             </w:r>
             <w:r>
               <w:rPr>
@@ -1859,7 +1929,7 @@
                 <w:noProof/>
                 <w:webHidden/>
               </w:rPr>
-              <w:t>13</w:t>
+              <w:t>16</w:t>
             </w:r>
             <w:r>
               <w:rPr>
@@ -1899,7 +1969,7 @@
       <w:pPr>
         <w:pStyle w:val="Ttulo1"/>
       </w:pPr>
-      <w:bookmarkStart w:id="0" w:name="_Toc127305366"/>
+      <w:bookmarkStart w:id="0" w:name="_Toc127368286"/>
       <w:r>
         <w:lastRenderedPageBreak/>
         <w:t>I</w:t>
@@ -1916,7 +1986,7 @@
       <w:pPr>
         <w:pStyle w:val="Ttulo2"/>
       </w:pPr>
-      <w:bookmarkStart w:id="1" w:name="_Toc127305367"/>
+      <w:bookmarkStart w:id="1" w:name="_Toc127368287"/>
       <w:r>
         <w:t>Conceitos básicos de algoritmos e programação</w:t>
       </w:r>
@@ -1926,7 +1996,7 @@
       <w:pPr>
         <w:pStyle w:val="Ttulo3"/>
       </w:pPr>
-      <w:bookmarkStart w:id="2" w:name="_Toc127305368"/>
+      <w:bookmarkStart w:id="2" w:name="_Toc127368288"/>
       <w:r>
         <w:t>O que é programação e por que é importante</w:t>
       </w:r>
@@ -1990,7 +2060,7 @@
       <w:pPr>
         <w:pStyle w:val="Ttulo3"/>
       </w:pPr>
-      <w:bookmarkStart w:id="3" w:name="_Toc127305369"/>
+      <w:bookmarkStart w:id="3" w:name="_Toc127368289"/>
       <w:r>
         <w:t>O que é um algoritmo e como ele é usado na programação</w:t>
       </w:r>
@@ -2055,7 +2125,7 @@
       <w:pPr>
         <w:pStyle w:val="Ttulo3"/>
       </w:pPr>
-      <w:bookmarkStart w:id="4" w:name="_Toc127305370"/>
+      <w:bookmarkStart w:id="4" w:name="_Toc127368290"/>
       <w:r>
         <w:t>Diferença entre software e hardware</w:t>
       </w:r>
@@ -2085,7 +2155,15 @@
       </w:pPr>
       <w:r>
         <w:lastRenderedPageBreak/>
-        <w:t>O software é o componente lógico de um sistema computacional, composto pelos programas e aplicativos que fazem o computador funcionar. Isso inclui sistemas operacionais, aplicativos de escritório, jogos, utilitários e outros programas. O software é responsável por controlar o hardware, fornecer uma interface para o usuário e realizar tarefas específicas.</w:t>
+        <w:t xml:space="preserve">O software é o componente lógico de um sistema computacional, composto pelos programas e aplicativos que fazem o computador funcionar. Isso inclui sistemas operacionais, aplicativos de escritório, jogos, utilitários e outros programas. O software é responsável por controlar o hardware, </w:t>
+      </w:r>
+      <w:proofErr w:type="spellStart"/>
+      <w:r>
+        <w:t>fornecer</w:t>
+      </w:r>
+      <w:proofErr w:type="spellEnd"/>
+      <w:r>
+        <w:t xml:space="preserve"> uma interface para o usuário e realizar tarefas específicas.</w:t>
       </w:r>
     </w:p>
     <w:p>
@@ -2118,7 +2196,7 @@
       <w:pPr>
         <w:pStyle w:val="Ttulo3"/>
       </w:pPr>
-      <w:bookmarkStart w:id="5" w:name="_Toc127305371"/>
+      <w:bookmarkStart w:id="5" w:name="_Toc127368291"/>
       <w:r>
         <w:t>O que são sistemas operacionais e seus principais exemplos</w:t>
       </w:r>
@@ -2130,7 +2208,15 @@
         <w:jc w:val="both"/>
       </w:pPr>
       <w:r>
-        <w:t>Os sistemas operacionais (SOs) são programas que gerenciam as operações do computador e proporcionam aos usuários uma interface para acessar os recursos do sistema. Eles também fornecem serviços para aplicativos, gerenciam a memória e processadores, e realizam tarefas de gerenciamento de arquivos e dispositivos de entrada e saída.</w:t>
+        <w:t>Os sistemas operacionais (</w:t>
+      </w:r>
+      <w:proofErr w:type="spellStart"/>
+      <w:r>
+        <w:t>SOs</w:t>
+      </w:r>
+      <w:proofErr w:type="spellEnd"/>
+      <w:r>
+        <w:t>) são programas que gerenciam as operações do computador e proporcionam aos usuários uma interface para acessar os recursos do sistema. Eles também fornecem serviços para aplicativos, gerenciam a memória e processadores, e realizam tarefas de gerenciamento de arquivos e dispositivos de entrada e saída.</w:t>
       </w:r>
     </w:p>
     <w:p>
@@ -2156,8 +2242,13 @@
         <w:ind w:left="720"/>
         <w:jc w:val="both"/>
       </w:pPr>
-      <w:r>
-        <w:t>macOS: é o sistema operacional utilizado em computadores Mac da Apple. Ele é conhecido por sua interface intuitiva e facilidade de uso.</w:t>
+      <w:proofErr w:type="spellStart"/>
+      <w:r>
+        <w:t>macOS</w:t>
+      </w:r>
+      <w:proofErr w:type="spellEnd"/>
+      <w:r>
+        <w:t>: é o sistema operacional utilizado em computadores Mac da Apple. Ele é conhecido por sua interface intuitiva e facilidade de uso.</w:t>
       </w:r>
     </w:p>
     <w:p>
@@ -2175,7 +2266,15 @@
         <w:jc w:val="both"/>
       </w:pPr>
       <w:r>
-        <w:t>Unix: é um sistema operacional que foi desenvolvido na década de 1970 e é a base para muitos outros sistemas operacionais, incluindo macOS e Linux.</w:t>
+        <w:t xml:space="preserve">Unix: é um sistema operacional que foi desenvolvido na década de 1970 e é a base para muitos outros sistemas operacionais, incluindo </w:t>
+      </w:r>
+      <w:proofErr w:type="spellStart"/>
+      <w:r>
+        <w:t>macOS</w:t>
+      </w:r>
+      <w:proofErr w:type="spellEnd"/>
+      <w:r>
+        <w:t xml:space="preserve"> e Linux.</w:t>
       </w:r>
     </w:p>
     <w:p>
@@ -2200,7 +2299,7 @@
       <w:pPr>
         <w:pStyle w:val="Ttulo2"/>
       </w:pPr>
-      <w:bookmarkStart w:id="6" w:name="_Toc127305372"/>
+      <w:bookmarkStart w:id="6" w:name="_Toc127368292"/>
       <w:r>
         <w:t>Variáveis, tipos de dados e operações matemáticas</w:t>
       </w:r>
@@ -2210,7 +2309,7 @@
       <w:pPr>
         <w:pStyle w:val="Ttulo3"/>
       </w:pPr>
-      <w:bookmarkStart w:id="7" w:name="_Toc127305373"/>
+      <w:bookmarkStart w:id="7" w:name="_Toc127368293"/>
       <w:r>
         <w:t>O que são variáveis e como são usadas na programação</w:t>
       </w:r>
@@ -2309,9 +2408,17 @@
         <w:pStyle w:val="Ttulo3"/>
         <w:jc w:val="both"/>
       </w:pPr>
-      <w:bookmarkStart w:id="8" w:name="_Toc127305374"/>
-      <w:r>
-        <w:t>Tipos de dados primitivos (inteiros, decimais, texto, etc.)</w:t>
+      <w:bookmarkStart w:id="8" w:name="_Toc127368294"/>
+      <w:r>
+        <w:t xml:space="preserve">Tipos de dados primitivos (inteiros, decimais, </w:t>
+      </w:r>
+      <w:proofErr w:type="gramStart"/>
+      <w:r>
+        <w:t>texto, etc.</w:t>
+      </w:r>
+      <w:proofErr w:type="gramEnd"/>
+      <w:r>
+        <w:t>)</w:t>
       </w:r>
       <w:bookmarkEnd w:id="8"/>
     </w:p>
@@ -2356,8 +2463,21 @@
         </w:numPr>
         <w:jc w:val="both"/>
       </w:pPr>
-      <w:r>
-        <w:t>int: armazena números inteiros. Exemplo: int idade = 30;</w:t>
+      <w:proofErr w:type="spellStart"/>
+      <w:r>
+        <w:t>int</w:t>
+      </w:r>
+      <w:proofErr w:type="spellEnd"/>
+      <w:r>
+        <w:t xml:space="preserve">: armazena números inteiros. Exemplo: </w:t>
+      </w:r>
+      <w:proofErr w:type="spellStart"/>
+      <w:r>
+        <w:t>int</w:t>
+      </w:r>
+      <w:proofErr w:type="spellEnd"/>
+      <w:r>
+        <w:t xml:space="preserve"> idade = 30;</w:t>
       </w:r>
     </w:p>
     <w:p>
@@ -2369,8 +2489,29 @@
         </w:numPr>
         <w:jc w:val="both"/>
       </w:pPr>
-      <w:r>
-        <w:t>float: armazena números de ponto flutuante com precisão simples. Exemplo: float preco = 3.14f;</w:t>
+      <w:proofErr w:type="spellStart"/>
+      <w:r>
+        <w:t>float</w:t>
+      </w:r>
+      <w:proofErr w:type="spellEnd"/>
+      <w:r>
+        <w:t xml:space="preserve">: armazena números de ponto flutuante com precisão simples. Exemplo: </w:t>
+      </w:r>
+      <w:proofErr w:type="spellStart"/>
+      <w:r>
+        <w:t>float</w:t>
+      </w:r>
+      <w:proofErr w:type="spellEnd"/>
+      <w:r>
+        <w:t xml:space="preserve"> </w:t>
+      </w:r>
+      <w:proofErr w:type="spellStart"/>
+      <w:r>
+        <w:t>preco</w:t>
+      </w:r>
+      <w:proofErr w:type="spellEnd"/>
+      <w:r>
+        <w:t xml:space="preserve"> = 3.14f;</w:t>
       </w:r>
     </w:p>
     <w:p>
@@ -2382,8 +2523,21 @@
         </w:numPr>
         <w:jc w:val="both"/>
       </w:pPr>
-      <w:r>
-        <w:t>double: armazena números de ponto flutuante com precisão dupla. Exemplo: double pi = 3.141592653589793238;</w:t>
+      <w:proofErr w:type="spellStart"/>
+      <w:r>
+        <w:t>double</w:t>
+      </w:r>
+      <w:proofErr w:type="spellEnd"/>
+      <w:r>
+        <w:t xml:space="preserve">: armazena números de ponto flutuante com precisão dupla. Exemplo: </w:t>
+      </w:r>
+      <w:proofErr w:type="spellStart"/>
+      <w:r>
+        <w:t>double</w:t>
+      </w:r>
+      <w:proofErr w:type="spellEnd"/>
+      <w:r>
+        <w:t xml:space="preserve"> pi = 3.141592653589793238;</w:t>
       </w:r>
     </w:p>
     <w:p>
@@ -2408,8 +2562,21 @@
         </w:numPr>
         <w:jc w:val="both"/>
       </w:pPr>
-      <w:r>
-        <w:t>string: armazena uma sequência de caracteres. Exemplo: string nome = "João";</w:t>
+      <w:proofErr w:type="spellStart"/>
+      <w:r>
+        <w:t>string</w:t>
+      </w:r>
+      <w:proofErr w:type="spellEnd"/>
+      <w:r>
+        <w:t xml:space="preserve">: armazena uma sequência de caracteres. Exemplo: </w:t>
+      </w:r>
+      <w:proofErr w:type="spellStart"/>
+      <w:r>
+        <w:t>string</w:t>
+      </w:r>
+      <w:proofErr w:type="spellEnd"/>
+      <w:r>
+        <w:t xml:space="preserve"> nome = "João";</w:t>
       </w:r>
     </w:p>
     <w:p>
@@ -2421,8 +2588,29 @@
         </w:numPr>
         <w:jc w:val="both"/>
       </w:pPr>
-      <w:r>
-        <w:t>bool: armazena um valor booleano (verdadeiro ou falso). Exemplo: bool estaChovendo = false;</w:t>
+      <w:proofErr w:type="spellStart"/>
+      <w:r>
+        <w:t>bool</w:t>
+      </w:r>
+      <w:proofErr w:type="spellEnd"/>
+      <w:r>
+        <w:t xml:space="preserve">: armazena um valor booleano (verdadeiro ou falso). Exemplo: </w:t>
+      </w:r>
+      <w:proofErr w:type="spellStart"/>
+      <w:r>
+        <w:t>bool</w:t>
+      </w:r>
+      <w:proofErr w:type="spellEnd"/>
+      <w:r>
+        <w:t xml:space="preserve"> </w:t>
+      </w:r>
+      <w:proofErr w:type="spellStart"/>
+      <w:r>
+        <w:t>estaChovendo</w:t>
+      </w:r>
+      <w:proofErr w:type="spellEnd"/>
+      <w:r>
+        <w:t xml:space="preserve"> = false;</w:t>
       </w:r>
     </w:p>
     <w:p>
@@ -2447,8 +2635,13 @@
         </w:numPr>
         <w:jc w:val="both"/>
       </w:pPr>
-      <w:r>
-        <w:t>int: armazena números inteiros. Exemplo: idade = 30</w:t>
+      <w:proofErr w:type="spellStart"/>
+      <w:r>
+        <w:t>int</w:t>
+      </w:r>
+      <w:proofErr w:type="spellEnd"/>
+      <w:r>
+        <w:t>: armazena números inteiros. Exemplo: idade = 30</w:t>
       </w:r>
     </w:p>
     <w:p>
@@ -2460,8 +2653,21 @@
         </w:numPr>
         <w:jc w:val="both"/>
       </w:pPr>
-      <w:r>
-        <w:t>float: armazena números de ponto flutuante com precisão dupla. Exemplo: preco = 3.14</w:t>
+      <w:proofErr w:type="spellStart"/>
+      <w:r>
+        <w:t>float</w:t>
+      </w:r>
+      <w:proofErr w:type="spellEnd"/>
+      <w:r>
+        <w:t xml:space="preserve">: armazena números de ponto flutuante com precisão dupla. Exemplo: </w:t>
+      </w:r>
+      <w:proofErr w:type="spellStart"/>
+      <w:r>
+        <w:t>preco</w:t>
+      </w:r>
+      <w:proofErr w:type="spellEnd"/>
+      <w:r>
+        <w:t xml:space="preserve"> = 3.14</w:t>
       </w:r>
     </w:p>
     <w:p>
@@ -2473,8 +2679,13 @@
         </w:numPr>
         <w:jc w:val="both"/>
       </w:pPr>
-      <w:r>
-        <w:t>str: armazena uma sequência de caracteres. Exemplo: nome = "João"</w:t>
+      <w:proofErr w:type="spellStart"/>
+      <w:r>
+        <w:t>str</w:t>
+      </w:r>
+      <w:proofErr w:type="spellEnd"/>
+      <w:r>
+        <w:t>: armazena uma sequência de caracteres. Exemplo: nome = "João"</w:t>
       </w:r>
     </w:p>
     <w:p>
@@ -2486,8 +2697,21 @@
         </w:numPr>
         <w:jc w:val="both"/>
       </w:pPr>
-      <w:r>
-        <w:t>bool: armazena um valor booleano (verdadeiro ou falso). Exemplo: estaChovendo = False</w:t>
+      <w:proofErr w:type="spellStart"/>
+      <w:r>
+        <w:t>bool</w:t>
+      </w:r>
+      <w:proofErr w:type="spellEnd"/>
+      <w:r>
+        <w:t xml:space="preserve">: armazena um valor booleano (verdadeiro ou falso). Exemplo: </w:t>
+      </w:r>
+      <w:proofErr w:type="spellStart"/>
+      <w:r>
+        <w:t>estaChovendo</w:t>
+      </w:r>
+      <w:proofErr w:type="spellEnd"/>
+      <w:r>
+        <w:t xml:space="preserve"> = False</w:t>
       </w:r>
     </w:p>
     <w:p>
@@ -2514,6 +2738,7 @@
       <w:pPr>
         <w:pStyle w:val="Ttulo3"/>
       </w:pPr>
+      <w:bookmarkStart w:id="9" w:name="_Toc127368295"/>
       <w:r>
         <w:t>Informações</w:t>
       </w:r>
@@ -2526,6 +2751,7 @@
       <w:r>
         <w:t xml:space="preserve"> de Dados na Memória</w:t>
       </w:r>
+      <w:bookmarkEnd w:id="9"/>
     </w:p>
     <w:p>
       <w:pPr>
@@ -2602,8 +2828,9 @@
           <w:bCs/>
           <w:color w:val="000000" w:themeColor="text1"/>
         </w:rPr>
-        <w:t xml:space="preserve">NOTA: </w:t>
-      </w:r>
+        <w:t xml:space="preserve">NOTA: ASCII é a sigla para American Standard </w:t>
+      </w:r>
+      <w:proofErr w:type="spellStart"/>
       <w:r>
         <w:rPr>
           <w:rStyle w:val="nfaseSutil"/>
@@ -2611,8 +2838,29 @@
           <w:bCs/>
           <w:color w:val="000000" w:themeColor="text1"/>
         </w:rPr>
-        <w:t>ASCII é a sigla para American Standard Code for Information Interchange, que é uma norma para representação de caracteres alfanuméricos usados na comunicação entre computadores. É uma tabela de códigos que associa cada caractere com um número inteiro.</w:t>
-      </w:r>
+        <w:t>Code</w:t>
+      </w:r>
+      <w:proofErr w:type="spellEnd"/>
+      <w:r>
+        <w:rPr>
+          <w:rStyle w:val="nfaseSutil"/>
+          <w:b/>
+          <w:bCs/>
+          <w:color w:val="000000" w:themeColor="text1"/>
+        </w:rPr>
+        <w:t xml:space="preserve"> for </w:t>
+      </w:r>
+      <w:proofErr w:type="spellStart"/>
+      <w:r>
+        <w:rPr>
+          <w:rStyle w:val="nfaseSutil"/>
+          <w:b/>
+          <w:bCs/>
+          <w:color w:val="000000" w:themeColor="text1"/>
+        </w:rPr>
+        <w:t>Information</w:t>
+      </w:r>
+      <w:proofErr w:type="spellEnd"/>
       <w:r>
         <w:rPr>
           <w:rStyle w:val="nfaseSutil"/>
@@ -2622,6 +2870,7 @@
         </w:rPr>
         <w:t xml:space="preserve"> </w:t>
       </w:r>
+      <w:proofErr w:type="spellStart"/>
       <w:r>
         <w:rPr>
           <w:rStyle w:val="nfaseSutil"/>
@@ -2629,8 +2878,9 @@
           <w:bCs/>
           <w:color w:val="000000" w:themeColor="text1"/>
         </w:rPr>
-        <w:t>O ASCII original define apenas 128 caracteres, incluindo letras maiúsculas e minúsculas, números, símbolos e outros caracteres de controle. Posteriormente, foram definidas extensões que incluem caracteres de outras línguas e símbolos.</w:t>
-      </w:r>
+        <w:t>Interchange</w:t>
+      </w:r>
+      <w:proofErr w:type="spellEnd"/>
       <w:r>
         <w:rPr>
           <w:rStyle w:val="nfaseSutil"/>
@@ -2638,55 +2888,51 @@
           <w:bCs/>
           <w:color w:val="000000" w:themeColor="text1"/>
         </w:rPr>
+        <w:t>, que é uma norma para representação de caracteres alfanuméricos usados na comunicação entre computadores. É uma tabela de códigos que associa cada caractere com um número inteiro. O ASCII original define apenas 128 caracteres, incluindo letras maiúsculas e minúsculas, números, símbolos e outros caracteres de controle. Posteriormente, foram definidas extensões que incluem caracteres de outras línguas e símbolos. A codificação ASCII é amplamente usada em sistemas computacionais, dispositivos de entrada/saída e dispositivos de comunicação de dados. Ela permite que diferentes sistemas possam se comunicar de maneira confiável, enviando e recebendo informações representadas como códigos ASCII.</w:t>
+      </w:r>
+    </w:p>
+    <w:p>
+      <w:pPr>
+        <w:jc w:val="both"/>
+      </w:pPr>
+      <w:r>
+        <w:t xml:space="preserve">Mas o que ASCII tem a ver com a forma como os dados são </w:t>
+      </w:r>
+      <w:r>
+        <w:t>gravados? Todos os caracteres salvos em todas as línguas, estão contidos nessa tabela, e o que é salvo são os números associados a cada caractere dessa tabela.</w:t>
+      </w:r>
+    </w:p>
+    <w:p>
+      <w:r>
+        <w:t>Observe o programa abaixo:</w:t>
+      </w:r>
+    </w:p>
+    <w:p>
+      <w:pPr>
+        <w:jc w:val="both"/>
+      </w:pPr>
+      <w:r>
+        <w:t xml:space="preserve">O programa em Python </w:t>
+      </w:r>
+      <w:r>
+        <w:t>abaixo,</w:t>
+      </w:r>
+      <w:r>
+        <w:t xml:space="preserve"> converte para Inteiro, Hexadecimal, e Binário os Caracteres </w:t>
+      </w:r>
+      <w:r>
+        <w:t xml:space="preserve">definidos numa </w:t>
+      </w:r>
+      <w:proofErr w:type="spellStart"/>
+      <w:r>
+        <w:t>A</w:t>
+      </w:r>
+      <w:r>
+        <w:t>rray</w:t>
+      </w:r>
+      <w:proofErr w:type="spellEnd"/>
+      <w:r>
         <w:t xml:space="preserve"> </w:t>
-      </w:r>
-      <w:r>
-        <w:rPr>
-          <w:rStyle w:val="nfaseSutil"/>
-          <w:b/>
-          <w:bCs/>
-          <w:color w:val="000000" w:themeColor="text1"/>
-        </w:rPr>
-        <w:t>A codificação ASCII é amplamente usada em sistemas computacionais, dispositivos de entrada/saída e dispositivos de comunicação de dados. Ela permite que diferentes sistemas possam se comunicar de maneira confiável, enviando e recebendo informações representadas como códigos ASCII.</w:t>
-      </w:r>
-    </w:p>
-    <w:p>
-      <w:pPr>
-        <w:jc w:val="both"/>
-      </w:pPr>
-      <w:r>
-        <w:t xml:space="preserve">Mas o que ASCII tem a ver com a forma como os dados são </w:t>
-      </w:r>
-      <w:r>
-        <w:t>gravados? Todos os caracteres salvos em todas as línguas, estão contidos nessa tabela, e o que é salvo são os números associados a cada caractere dessa tabela.</w:t>
-      </w:r>
-    </w:p>
-    <w:p>
-      <w:r>
-        <w:t>Observe o programa abaixo:</w:t>
-      </w:r>
-    </w:p>
-    <w:p>
-      <w:pPr>
-        <w:jc w:val="both"/>
-      </w:pPr>
-      <w:r>
-        <w:t xml:space="preserve">O programa em Python </w:t>
-      </w:r>
-      <w:r>
-        <w:t>abaixo,</w:t>
-      </w:r>
-      <w:r>
-        <w:t xml:space="preserve"> converte para Inteiro, Hexadecimal, e Binário os Caracteres </w:t>
-      </w:r>
-      <w:r>
-        <w:t xml:space="preserve">definidos numa </w:t>
-      </w:r>
-      <w:r>
-        <w:t>A</w:t>
-      </w:r>
-      <w:r>
-        <w:t xml:space="preserve">rray </w:t>
       </w:r>
       <w:r>
         <w:t xml:space="preserve">(coleção) </w:t>
@@ -2832,10 +3078,18 @@
         <w:t xml:space="preserve">E </w:t>
       </w:r>
       <w:r>
-        <w:t>por que</w:t>
-      </w:r>
-      <w:r>
-        <w:t xml:space="preserve"> Binário é </w:t>
+        <w:t xml:space="preserve">por </w:t>
+      </w:r>
+      <w:proofErr w:type="gramStart"/>
+      <w:r>
+        <w:t>que</w:t>
+      </w:r>
+      <w:r>
+        <w:t xml:space="preserve"> Binário</w:t>
+      </w:r>
+      <w:proofErr w:type="gramEnd"/>
+      <w:r>
+        <w:t xml:space="preserve"> é </w:t>
       </w:r>
       <w:r>
         <w:t>importante?</w:t>
@@ -2852,13 +3106,29 @@
         <w:t>Porque</w:t>
       </w:r>
       <w:r>
-        <w:t xml:space="preserve"> o computador só entende 0 ou 1 , onde 0 significa ausência de algo, e 1 presença. No caso dos HD</w:t>
+        <w:t xml:space="preserve"> o computador só entende 0 ou </w:t>
+      </w:r>
+      <w:proofErr w:type="gramStart"/>
+      <w:r>
+        <w:t>1 ,</w:t>
+      </w:r>
+      <w:proofErr w:type="gramEnd"/>
+      <w:r>
+        <w:t xml:space="preserve"> onde 0 significa ausência de algo, e 1 presença. No caso dos </w:t>
+      </w:r>
+      <w:proofErr w:type="spellStart"/>
+      <w:r>
+        <w:t>HD</w:t>
       </w:r>
       <w:r>
         <w:t>’</w:t>
       </w:r>
       <w:r>
-        <w:t>s antigos, esse 0 era um micro imã polarizado como SUL e 1 um micro imã polarizado como NORTE.</w:t>
+        <w:t>s</w:t>
+      </w:r>
+      <w:proofErr w:type="spellEnd"/>
+      <w:r>
+        <w:t xml:space="preserve"> antigos, esse 0 era um micro imã polarizado como SUL e 1 um micro imã polarizado como NORTE.</w:t>
       </w:r>
     </w:p>
     <w:p>
@@ -2866,6 +3136,9 @@
         <w:jc w:val="both"/>
       </w:pPr>
       <w:r>
+        <w:rPr>
+          <w:noProof/>
+        </w:rPr>
         <w:drawing>
           <wp:inline distT="0" distB="0" distL="0" distR="0" wp14:anchorId="1169C13F" wp14:editId="12D01CA9">
             <wp:extent cx="1928734" cy="1168703"/>
@@ -2903,6 +3176,9 @@
         </w:drawing>
       </w:r>
       <w:r>
+        <w:rPr>
+          <w:noProof/>
+        </w:rPr>
         <w:drawing>
           <wp:inline distT="0" distB="0" distL="0" distR="0" wp14:anchorId="401D4186" wp14:editId="3D678D78">
             <wp:extent cx="1399082" cy="1445308"/>
@@ -2940,6 +3216,9 @@
         </w:drawing>
       </w:r>
       <w:r>
+        <w:rPr>
+          <w:noProof/>
+        </w:rPr>
         <w:drawing>
           <wp:inline distT="0" distB="0" distL="0" distR="0" wp14:anchorId="2DF01B8E" wp14:editId="213D1324">
             <wp:extent cx="1960017" cy="1438621"/>
@@ -3010,6 +3289,9 @@
         <w:jc w:val="both"/>
       </w:pPr>
       <w:r>
+        <w:rPr>
+          <w:noProof/>
+        </w:rPr>
         <w:lastRenderedPageBreak/>
         <w:drawing>
           <wp:inline distT="0" distB="0" distL="0" distR="0" wp14:anchorId="68A918C9" wp14:editId="3A28D174">
@@ -3061,7 +3343,15 @@
         <w:t>Então,</w:t>
       </w:r>
       <w:r>
-        <w:t xml:space="preserve"> se eu quiser gravar DUDU em qualquer meio que será inventado no futuro , eu preciso </w:t>
+        <w:t xml:space="preserve"> se eu quiser gravar DUDU em qualquer meio que será inventado no </w:t>
+      </w:r>
+      <w:proofErr w:type="gramStart"/>
+      <w:r>
+        <w:t>futuro ,</w:t>
+      </w:r>
+      <w:proofErr w:type="gramEnd"/>
+      <w:r>
+        <w:t xml:space="preserve"> eu preciso </w:t>
       </w:r>
       <w:r>
         <w:t>GRAVAR</w:t>
@@ -3155,13 +3445,18 @@
         <w:t>têm</w:t>
       </w:r>
       <w:r>
-        <w:t xml:space="preserve"> q entender que qdo ler em </w:t>
-      </w:r>
-      <w:r>
-        <w:t xml:space="preserve">binário </w:t>
-      </w:r>
-      <w:r>
-        <w:t>1000100</w:t>
+        <w:t xml:space="preserve"> </w:t>
+      </w:r>
+      <w:proofErr w:type="gramStart"/>
+      <w:r>
+        <w:t>q</w:t>
+      </w:r>
+      <w:proofErr w:type="gramEnd"/>
+      <w:r>
+        <w:t xml:space="preserve"> entender que qdo ler em </w:t>
+      </w:r>
+      <w:r>
+        <w:t>binário 1000100</w:t>
       </w:r>
       <w:r>
         <w:t>, ele tem q entender isso corresponde à letra D.</w:t>
@@ -3246,7 +3541,23 @@
         <w:t xml:space="preserve">tudo o que é armazenado na memória </w:t>
       </w:r>
       <w:r>
-        <w:t xml:space="preserve">RAM (Randomic Access Memory – ou memória de acesso randômico) </w:t>
+        <w:t>RAM (</w:t>
+      </w:r>
+      <w:proofErr w:type="spellStart"/>
+      <w:r>
+        <w:t>Randomic</w:t>
+      </w:r>
+      <w:proofErr w:type="spellEnd"/>
+      <w:r>
+        <w:t xml:space="preserve"> Access </w:t>
+      </w:r>
+      <w:proofErr w:type="spellStart"/>
+      <w:r>
+        <w:t>Memory</w:t>
+      </w:r>
+      <w:proofErr w:type="spellEnd"/>
+      <w:r>
+        <w:t xml:space="preserve"> – ou memória de acesso randômico) </w:t>
       </w:r>
       <w:r>
         <w:t xml:space="preserve">se apaga quando o computador é desligado. Os bits (1000100) são os mesmos, só a forma </w:t>
@@ -3255,11 +3566,16 @@
         <w:t xml:space="preserve">de guardar </w:t>
       </w:r>
       <w:r>
-        <w:t>que muda</w:t>
+        <w:t xml:space="preserve">que </w:t>
+      </w:r>
+      <w:proofErr w:type="gramStart"/>
+      <w:r>
+        <w:t>muda</w:t>
       </w:r>
       <w:r>
         <w:t xml:space="preserve"> .</w:t>
       </w:r>
+      <w:proofErr w:type="gramEnd"/>
     </w:p>
     <w:p>
       <w:pPr>
@@ -3268,9 +3584,16 @@
       <w:r>
         <w:t xml:space="preserve">A vantagem de se guardar os dados temporariamente na memória, é que por ser um meio eletrônico ele é muito mais rápido que o meio físico (HD, </w:t>
       </w:r>
-      <w:r>
-        <w:t>CD, etc</w:t>
-      </w:r>
+      <w:proofErr w:type="gramStart"/>
+      <w:r>
+        <w:t xml:space="preserve">CD, </w:t>
+      </w:r>
+      <w:proofErr w:type="spellStart"/>
+      <w:r>
+        <w:t>etc</w:t>
+      </w:r>
+      <w:proofErr w:type="spellEnd"/>
+      <w:proofErr w:type="gramEnd"/>
       <w:r>
         <w:t>), e é isso q viabiliza os cálculos rápidos realizados pelo computador... mais sobre esses cálculos mais tarde.</w:t>
       </w:r>
@@ -3299,11 +3622,11 @@
         <w:tblLook w:val="04A0" w:firstRow="1" w:lastRow="0" w:firstColumn="1" w:lastColumn="0" w:noHBand="0" w:noVBand="1"/>
       </w:tblPr>
       <w:tblGrid>
-        <w:gridCol w:w="1028"/>
-        <w:gridCol w:w="2072"/>
+        <w:gridCol w:w="1036"/>
+        <w:gridCol w:w="2066"/>
         <w:gridCol w:w="2468"/>
         <w:gridCol w:w="2547"/>
-        <w:gridCol w:w="1300"/>
+        <w:gridCol w:w="1298"/>
       </w:tblGrid>
       <w:tr>
         <w:trPr>
@@ -3476,6 +3799,7 @@
                 <w:szCs w:val="20"/>
               </w:rPr>
             </w:pPr>
+            <w:proofErr w:type="spellStart"/>
             <w:r>
               <w:rPr>
                 <w:rFonts w:cstheme="minorHAnsi"/>
@@ -3485,6 +3809,7 @@
               </w:rPr>
               <w:t>sbyte</w:t>
             </w:r>
+            <w:proofErr w:type="spellEnd"/>
           </w:p>
         </w:tc>
         <w:tc>
@@ -3920,6 +4245,7 @@
                 <w:szCs w:val="20"/>
               </w:rPr>
             </w:pPr>
+            <w:proofErr w:type="spellStart"/>
             <w:r>
               <w:rPr>
                 <w:rFonts w:cstheme="minorHAnsi"/>
@@ -3929,6 +4255,7 @@
               </w:rPr>
               <w:t>ushort</w:t>
             </w:r>
+            <w:proofErr w:type="spellEnd"/>
           </w:p>
         </w:tc>
         <w:tc>
@@ -4070,6 +4397,7 @@
                 <w:szCs w:val="20"/>
               </w:rPr>
             </w:pPr>
+            <w:proofErr w:type="spellStart"/>
             <w:r>
               <w:rPr>
                 <w:rFonts w:cstheme="minorHAnsi"/>
@@ -4079,6 +4407,7 @@
               </w:rPr>
               <w:t>int</w:t>
             </w:r>
+            <w:proofErr w:type="spellEnd"/>
           </w:p>
         </w:tc>
         <w:tc>
@@ -4217,6 +4546,7 @@
                 <w:szCs w:val="20"/>
               </w:rPr>
             </w:pPr>
+            <w:proofErr w:type="spellStart"/>
             <w:r>
               <w:rPr>
                 <w:rFonts w:cstheme="minorHAnsi"/>
@@ -4226,6 +4556,7 @@
               </w:rPr>
               <w:t>uint</w:t>
             </w:r>
+            <w:proofErr w:type="spellEnd"/>
           </w:p>
         </w:tc>
         <w:tc>
@@ -4367,6 +4698,7 @@
                 <w:szCs w:val="20"/>
               </w:rPr>
             </w:pPr>
+            <w:proofErr w:type="spellStart"/>
             <w:r>
               <w:rPr>
                 <w:rFonts w:cstheme="minorHAnsi"/>
@@ -4376,6 +4708,7 @@
               </w:rPr>
               <w:t>long</w:t>
             </w:r>
+            <w:proofErr w:type="spellEnd"/>
           </w:p>
         </w:tc>
         <w:tc>
@@ -4514,6 +4847,7 @@
                 <w:szCs w:val="20"/>
               </w:rPr>
             </w:pPr>
+            <w:proofErr w:type="spellStart"/>
             <w:r>
               <w:rPr>
                 <w:rFonts w:cstheme="minorHAnsi"/>
@@ -4523,6 +4857,7 @@
               </w:rPr>
               <w:t>ulong</w:t>
             </w:r>
+            <w:proofErr w:type="spellEnd"/>
           </w:p>
         </w:tc>
         <w:tc>
@@ -4664,6 +4999,7 @@
                 <w:szCs w:val="20"/>
               </w:rPr>
             </w:pPr>
+            <w:proofErr w:type="spellStart"/>
             <w:r>
               <w:rPr>
                 <w:rFonts w:cstheme="minorHAnsi"/>
@@ -4673,6 +5009,7 @@
               </w:rPr>
               <w:t>float</w:t>
             </w:r>
+            <w:proofErr w:type="spellEnd"/>
           </w:p>
         </w:tc>
         <w:tc>
@@ -4811,6 +5148,7 @@
                 <w:szCs w:val="20"/>
               </w:rPr>
             </w:pPr>
+            <w:proofErr w:type="spellStart"/>
             <w:r>
               <w:rPr>
                 <w:rFonts w:cstheme="minorHAnsi"/>
@@ -4820,6 +5158,7 @@
               </w:rPr>
               <w:t>double</w:t>
             </w:r>
+            <w:proofErr w:type="spellEnd"/>
           </w:p>
         </w:tc>
         <w:tc>
@@ -5258,6 +5597,7 @@
                 <w:szCs w:val="20"/>
               </w:rPr>
             </w:pPr>
+            <w:proofErr w:type="spellStart"/>
             <w:r>
               <w:rPr>
                 <w:rFonts w:cstheme="minorHAnsi"/>
@@ -5267,6 +5607,7 @@
               </w:rPr>
               <w:t>bool</w:t>
             </w:r>
+            <w:proofErr w:type="spellEnd"/>
           </w:p>
         </w:tc>
         <w:tc>
@@ -5397,7 +5738,15 @@
         <w:jc w:val="both"/>
       </w:pPr>
       <w:r>
-        <w:t>Pra entender essa tabela, você precisa entender o que são sinais , o que é ponto flutuante, e que é Unicode. Vamos por partes.</w:t>
+        <w:t xml:space="preserve">Pra entender essa tabela, você precisa entender o que são </w:t>
+      </w:r>
+      <w:proofErr w:type="gramStart"/>
+      <w:r>
+        <w:t>sinais ,</w:t>
+      </w:r>
+      <w:proofErr w:type="gramEnd"/>
+      <w:r>
+        <w:t xml:space="preserve"> o que é ponto flutuante, e que é Unicode. Vamos por partes.</w:t>
       </w:r>
     </w:p>
     <w:p>
@@ -5405,7 +5754,15 @@
         <w:pStyle w:val="Ttulo4"/>
       </w:pPr>
       <w:r>
-        <w:t>O Bit, o Nibble e o Byte</w:t>
+        <w:t xml:space="preserve">O Bit, o </w:t>
+      </w:r>
+      <w:proofErr w:type="spellStart"/>
+      <w:r>
+        <w:t>Nibble</w:t>
+      </w:r>
+      <w:proofErr w:type="spellEnd"/>
+      <w:r>
+        <w:t xml:space="preserve"> e o Byte</w:t>
       </w:r>
     </w:p>
     <w:p>
@@ -5424,7 +5781,17 @@
         <w:t>, o que pode ser feito com eles</w:t>
       </w:r>
       <w:r>
-        <w:t xml:space="preserve">? Bom com 2 bits pode-se gerar um conjunto único com a sequencia 00, 01, 10 e 11. Como cada sequência é única, o significado que você quiser dar </w:t>
+        <w:t xml:space="preserve">? Bom com 2 bits pode-se gerar um conjunto único com a </w:t>
+      </w:r>
+      <w:proofErr w:type="spellStart"/>
+      <w:proofErr w:type="gramStart"/>
+      <w:r>
+        <w:t>sequencia</w:t>
+      </w:r>
+      <w:proofErr w:type="spellEnd"/>
+      <w:proofErr w:type="gramEnd"/>
+      <w:r>
+        <w:t xml:space="preserve"> 00, 01, 10 e 11. Como cada sequência é única, o significado que você quiser dar </w:t>
       </w:r>
       <w:r>
         <w:t>para</w:t>
@@ -5433,7 +5800,15 @@
         <w:t xml:space="preserve"> elas, fica a seu critério</w:t>
       </w:r>
       <w:r>
-        <w:t>; isso se você for criar o seu próprio computador. Usualmente bits são apenas usados para representar números, e números podem significar letras ; exemplo a letra D que por convenção foi escolhida o número 68 que em binário é 1000100.</w:t>
+        <w:t xml:space="preserve">; isso se você for criar o seu próprio computador. Usualmente bits são apenas usados para representar números, e números podem significar </w:t>
+      </w:r>
+      <w:proofErr w:type="gramStart"/>
+      <w:r>
+        <w:t>letras ;</w:t>
+      </w:r>
+      <w:proofErr w:type="gramEnd"/>
+      <w:r>
+        <w:t xml:space="preserve"> exemplo a letra D que por convenção foi escolhida o número 68 que em binário é 1000100.</w:t>
       </w:r>
     </w:p>
     <w:p>
@@ -5467,16 +5842,8 @@
           <w:p>
             <w:pPr>
               <w:jc w:val="center"/>
-              <w:rPr>
-                <w:b/>
-                <w:bCs/>
-              </w:rPr>
-            </w:pPr>
-            <w:r>
-              <w:rPr>
-                <w:b/>
-                <w:bCs/>
-              </w:rPr>
+            </w:pPr>
+            <w:r>
               <w:lastRenderedPageBreak/>
               <w:t>Binário</w:t>
             </w:r>
@@ -5887,16 +6254,8 @@
           <w:p>
             <w:pPr>
               <w:jc w:val="center"/>
-              <w:rPr>
-                <w:b/>
-                <w:bCs/>
-              </w:rPr>
-            </w:pPr>
-            <w:r>
-              <w:rPr>
-                <w:b/>
-                <w:bCs/>
-              </w:rPr>
+            </w:pPr>
+            <w:r>
               <w:t>Bits</w:t>
             </w:r>
           </w:p>
@@ -6373,16 +6732,34 @@
       <w:r>
         <w:t xml:space="preserve">A fórmula de combinação é simplesmente </w:t>
       </w:r>
+      <w:proofErr w:type="gramStart"/>
       <w:r>
         <w:t>2 elevado</w:t>
       </w:r>
+      <w:proofErr w:type="gramEnd"/>
       <w:r>
         <w:t xml:space="preserve"> ao número de bits menos 1, o que resulta no valor máximo que pode ser representado com esse número de bits, subtraindo 1. Por exemplo, a fórmula para 4 bits é 2^4 - 1 = 16 - 1 = 15, o que significa que o valor máximo que pode ser representado com 4 bits é 15.</w:t>
       </w:r>
     </w:p>
     <w:p>
       <w:r>
-        <w:t>Nota: 4 bits é chamado de Nibble. 8 bits é chamado de Byte. 1 Byte portanto, tem 8 Bits.</w:t>
+        <w:t xml:space="preserve">Nota: 4 bits é chamado de </w:t>
+      </w:r>
+      <w:proofErr w:type="spellStart"/>
+      <w:r>
+        <w:t>Nibble</w:t>
+      </w:r>
+      <w:proofErr w:type="spellEnd"/>
+      <w:r>
+        <w:t xml:space="preserve">. 8 bits é chamado de Byte. </w:t>
+      </w:r>
+      <w:proofErr w:type="gramStart"/>
+      <w:r>
+        <w:t>1 Byte</w:t>
+      </w:r>
+      <w:proofErr w:type="gramEnd"/>
+      <w:r>
+        <w:t xml:space="preserve"> portanto, tem 8 Bits.</w:t>
       </w:r>
     </w:p>
     <w:p>
@@ -6390,7 +6767,15 @@
         <w:jc w:val="both"/>
       </w:pPr>
       <w:r>
-        <w:t>Com 1 Byte, 8 bits, temos 256 combinações possíveis de números binários. Não dá pra colocar todos em uma tabela aqui, mas volte na tabela de 3 bits e perceba que 4 números sempre começa com 0 e o restante, 4, sempre começa com 1; ou seja, sempre metade das combinações, ou vão começar com 0 ou com 1. Pois bem, podemos concordar que as combinações que começam com 1, serão chamadas de números negativos e as que começam com 0 de números positivos.</w:t>
+        <w:t xml:space="preserve">Com 1 Byte, 8 bits, temos 256 combinações possíveis de números binários. Não dá pra colocar todos em uma tabela aqui, mas volte na tabela de 3 bits e perceba que </w:t>
+      </w:r>
+      <w:proofErr w:type="gramStart"/>
+      <w:r>
+        <w:t>4 números sempre começa</w:t>
+      </w:r>
+      <w:proofErr w:type="gramEnd"/>
+      <w:r>
+        <w:t xml:space="preserve"> com 0 e o restante, 4, sempre começa com 1; ou seja, sempre metade das combinações, ou vão começar com 0 ou com 1. Pois bem, podemos concordar que as combinações que começam com 1, serão chamadas de números negativos e as que começam com 0 de números positivos.</w:t>
       </w:r>
     </w:p>
     <w:p>
@@ -6414,7 +6799,15 @@
         <w:t>os números de 0 a 255, como também os números de -128 a 127</w:t>
       </w:r>
       <w:r>
-        <w:t>, basta informar ao computador como ele deve interpretar o 1º número 1 da sequência; se será uma variável sbyte ou byte e ao escolher isso, você vai definir todas as operações possíveis de serem feitas com essa variável</w:t>
+        <w:t xml:space="preserve">, basta informar ao computador como ele deve interpretar o 1º número 1 da sequência; se será uma variável </w:t>
+      </w:r>
+      <w:proofErr w:type="spellStart"/>
+      <w:r>
+        <w:t>sbyte</w:t>
+      </w:r>
+      <w:proofErr w:type="spellEnd"/>
+      <w:r>
+        <w:t xml:space="preserve"> ou byte e ao escolher isso, você vai definir todas as operações possíveis de serem feitas com essa variável</w:t>
       </w:r>
     </w:p>
     <w:tbl>
@@ -6424,11 +6817,11 @@
         <w:tblLook w:val="04A0" w:firstRow="1" w:lastRow="0" w:firstColumn="1" w:lastColumn="0" w:noHBand="0" w:noVBand="1"/>
       </w:tblPr>
       <w:tblGrid>
-        <w:gridCol w:w="1470"/>
-        <w:gridCol w:w="2620"/>
-        <w:gridCol w:w="1590"/>
-        <w:gridCol w:w="1687"/>
-        <w:gridCol w:w="2048"/>
+        <w:gridCol w:w="1492"/>
+        <w:gridCol w:w="2613"/>
+        <w:gridCol w:w="1586"/>
+        <w:gridCol w:w="1682"/>
+        <w:gridCol w:w="2042"/>
       </w:tblGrid>
       <w:tr>
         <w:trPr>
@@ -6601,6 +6994,7 @@
                 <w:szCs w:val="20"/>
               </w:rPr>
             </w:pPr>
+            <w:proofErr w:type="spellStart"/>
             <w:r>
               <w:rPr>
                 <w:rFonts w:cstheme="minorHAnsi"/>
@@ -6610,6 +7004,7 @@
               </w:rPr>
               <w:t>sbyte</w:t>
             </w:r>
+            <w:proofErr w:type="spellEnd"/>
           </w:p>
         </w:tc>
         <w:tc>
@@ -6882,10 +7277,26 @@
         <w:jc w:val="both"/>
       </w:pPr>
       <w:r>
-        <w:t>SE o software ou algoritmo que estiver produzindo, você precisar representar números negativos e positivos entre -128 a 127, use sbyte, mas se for usar apenas números positivos, defina a variável como byte</w:t>
-      </w:r>
-      <w:r>
-        <w:t>; se a sua variável for byte, ele nunca poderá ser negativa. Vamos ver?</w:t>
+        <w:t xml:space="preserve">SE o software ou algoritmo que estiver produzindo, você precisar representar números negativos e positivos entre -128 a 127, use </w:t>
+      </w:r>
+      <w:proofErr w:type="spellStart"/>
+      <w:r>
+        <w:t>sbyte</w:t>
+      </w:r>
+      <w:proofErr w:type="spellEnd"/>
+      <w:r>
+        <w:t>, mas se for usar apenas números positivos, defina a variável como byte</w:t>
+      </w:r>
+      <w:r>
+        <w:t xml:space="preserve">; se a sua variável for byte, ele nunca poderá ser </w:t>
+      </w:r>
+      <w:proofErr w:type="gramStart"/>
+      <w:r>
+        <w:t>negativa</w:t>
+      </w:r>
+      <w:proofErr w:type="gramEnd"/>
+      <w:r>
+        <w:t>. Vamos ver?</w:t>
       </w:r>
     </w:p>
     <w:p>
@@ -6893,6 +7304,9 @@
         <w:jc w:val="both"/>
       </w:pPr>
       <w:r>
+        <w:rPr>
+          <w:noProof/>
+        </w:rPr>
         <w:drawing>
           <wp:inline distT="0" distB="0" distL="0" distR="0" wp14:anchorId="535DD5DB" wp14:editId="51E204E7">
             <wp:extent cx="2089257" cy="774740"/>
@@ -6943,13 +7357,35 @@
         <w:jc w:val="both"/>
       </w:pPr>
       <w:r>
-        <w:t xml:space="preserve">1º se definiu uma variável chamado numero como byte (ou seja, armazena de 0 a 255), e ela foi inicializada com o número 1. Logo em seguida realizou-se 2 operações de subtração; </w:t>
-      </w:r>
-      <w:r>
-        <w:t>numero -- é a mesma coisa que numero = numero – 1</w:t>
-      </w:r>
-      <w:r>
-        <w:t xml:space="preserve">, ou seja a atribuição de valor é sempre da direita para a esquerda. </w:t>
+        <w:t xml:space="preserve">1º se definiu uma variável chamado </w:t>
+      </w:r>
+      <w:proofErr w:type="spellStart"/>
+      <w:proofErr w:type="gramStart"/>
+      <w:r>
+        <w:t>numero</w:t>
+      </w:r>
+      <w:proofErr w:type="spellEnd"/>
+      <w:proofErr w:type="gramEnd"/>
+      <w:r>
+        <w:t xml:space="preserve"> como byte (ou seja, armazena de 0 a 255), e ela foi inicializada com o número 1. Logo em seguida realizou-se 2 operações de subtração; </w:t>
+      </w:r>
+      <w:proofErr w:type="spellStart"/>
+      <w:proofErr w:type="gramStart"/>
+      <w:r>
+        <w:t>numero</w:t>
+      </w:r>
+      <w:proofErr w:type="spellEnd"/>
+      <w:proofErr w:type="gramEnd"/>
+      <w:r>
+        <w:t xml:space="preserve"> -- é a mesma coisa que numero = </w:t>
+      </w:r>
+      <w:proofErr w:type="spellStart"/>
+      <w:r>
+        <w:t>numero</w:t>
+      </w:r>
+      <w:proofErr w:type="spellEnd"/>
+      <w:r>
+        <w:t xml:space="preserve"> – 1, ou seja a atribuição de valor é sempre da direita para a esquerda. </w:t>
       </w:r>
     </w:p>
     <w:p>
@@ -6957,7 +7393,39 @@
         <w:jc w:val="both"/>
       </w:pPr>
       <w:r>
-        <w:t xml:space="preserve">Inicialmente número é 1 , portanto numero = 1 – 1, numero = 0; e logo em seguinte numero = 0 -1, o correto seria armazenar o resultado de -1 em número correto ? ERRADO. Número é variável do tipo byte, não vai interpretar números negativos... quando se executar o programa será impresso na tela o valor de 255. </w:t>
+        <w:t xml:space="preserve">Inicialmente número é </w:t>
+      </w:r>
+      <w:proofErr w:type="gramStart"/>
+      <w:r>
+        <w:t>1 ,</w:t>
+      </w:r>
+      <w:proofErr w:type="gramEnd"/>
+      <w:r>
+        <w:t xml:space="preserve"> portanto </w:t>
+      </w:r>
+      <w:proofErr w:type="spellStart"/>
+      <w:r>
+        <w:t>numero</w:t>
+      </w:r>
+      <w:proofErr w:type="spellEnd"/>
+      <w:r>
+        <w:t xml:space="preserve"> = 1 – 1, </w:t>
+      </w:r>
+      <w:proofErr w:type="spellStart"/>
+      <w:r>
+        <w:t>numero</w:t>
+      </w:r>
+      <w:proofErr w:type="spellEnd"/>
+      <w:r>
+        <w:t xml:space="preserve"> = 0; e logo em seguinte </w:t>
+      </w:r>
+      <w:proofErr w:type="spellStart"/>
+      <w:r>
+        <w:t>numero</w:t>
+      </w:r>
+      <w:proofErr w:type="spellEnd"/>
+      <w:r>
+        <w:t xml:space="preserve"> = 0 -1, o correto seria armazenar o resultado de -1 em número correto ? ERRADO. Número é variável do tipo byte, não vai interpretar números negativos... quando se executar o programa será impresso na tela o valor de 255. </w:t>
       </w:r>
     </w:p>
     <w:p>
@@ -7069,8 +7537,13 @@
             <w:pPr>
               <w:spacing w:after="160" w:line="259" w:lineRule="auto"/>
             </w:pPr>
-            <w:r>
-              <w:t>Kilobyte (KB)</w:t>
+            <w:proofErr w:type="spellStart"/>
+            <w:r>
+              <w:t>Kilobyte</w:t>
+            </w:r>
+            <w:proofErr w:type="spellEnd"/>
+            <w:r>
+              <w:t xml:space="preserve"> (KB)</w:t>
             </w:r>
           </w:p>
         </w:tc>
@@ -7084,9 +7557,11 @@
               <w:spacing w:after="160" w:line="259" w:lineRule="auto"/>
               <w:cnfStyle w:val="000000100000" w:firstRow="0" w:lastRow="0" w:firstColumn="0" w:lastColumn="0" w:oddVBand="0" w:evenVBand="0" w:oddHBand="1" w:evenHBand="0" w:firstRowFirstColumn="0" w:firstRowLastColumn="0" w:lastRowFirstColumn="0" w:lastRowLastColumn="0"/>
             </w:pPr>
+            <w:proofErr w:type="spellStart"/>
             <w:r>
               <w:t>kB</w:t>
             </w:r>
+            <w:proofErr w:type="spellEnd"/>
           </w:p>
         </w:tc>
         <w:tc>
@@ -7100,7 +7575,15 @@
               <w:cnfStyle w:val="000000100000" w:firstRow="0" w:lastRow="0" w:firstColumn="0" w:lastColumn="0" w:oddVBand="0" w:evenVBand="0" w:oddHBand="1" w:evenHBand="0" w:firstRowFirstColumn="0" w:firstRowLastColumn="0" w:lastRowFirstColumn="0" w:lastRowLastColumn="0"/>
             </w:pPr>
             <w:r>
-              <w:t>1 kilobyte = 1.000 bytes</w:t>
+              <w:t xml:space="preserve">1 </w:t>
+            </w:r>
+            <w:proofErr w:type="spellStart"/>
+            <w:r>
+              <w:t>kilobyte</w:t>
+            </w:r>
+            <w:proofErr w:type="spellEnd"/>
+            <w:r>
+              <w:t xml:space="preserve"> = 1.000 bytes</w:t>
             </w:r>
           </w:p>
         </w:tc>
@@ -7150,8 +7633,13 @@
               <w:cnfStyle w:val="000000000000" w:firstRow="0" w:lastRow="0" w:firstColumn="0" w:lastColumn="0" w:oddVBand="0" w:evenVBand="0" w:oddHBand="0" w:evenHBand="0" w:firstRowFirstColumn="0" w:firstRowLastColumn="0" w:lastRowFirstColumn="0" w:lastRowLastColumn="0"/>
             </w:pPr>
             <w:r>
-              <w:t>1 megabyte = 1.000 kilobytes</w:t>
-            </w:r>
+              <w:t xml:space="preserve">1 megabyte = 1.000 </w:t>
+            </w:r>
+            <w:proofErr w:type="spellStart"/>
+            <w:r>
+              <w:t>kilobytes</w:t>
+            </w:r>
+            <w:proofErr w:type="spellEnd"/>
           </w:p>
         </w:tc>
       </w:tr>
@@ -7220,8 +7708,13 @@
             <w:pPr>
               <w:spacing w:after="160" w:line="259" w:lineRule="auto"/>
             </w:pPr>
-            <w:r>
-              <w:t>Terabyte (TB)</w:t>
+            <w:proofErr w:type="spellStart"/>
+            <w:r>
+              <w:t>Terabyte</w:t>
+            </w:r>
+            <w:proofErr w:type="spellEnd"/>
+            <w:r>
+              <w:t xml:space="preserve"> (TB)</w:t>
             </w:r>
           </w:p>
         </w:tc>
@@ -7251,7 +7744,15 @@
               <w:cnfStyle w:val="000000000000" w:firstRow="0" w:lastRow="0" w:firstColumn="0" w:lastColumn="0" w:oddVBand="0" w:evenVBand="0" w:oddHBand="0" w:evenHBand="0" w:firstRowFirstColumn="0" w:firstRowLastColumn="0" w:lastRowFirstColumn="0" w:lastRowLastColumn="0"/>
             </w:pPr>
             <w:r>
-              <w:t>1 terabyte = 1.000 gigabytes</w:t>
+              <w:t xml:space="preserve">1 </w:t>
+            </w:r>
+            <w:proofErr w:type="spellStart"/>
+            <w:r>
+              <w:t>terabyte</w:t>
+            </w:r>
+            <w:proofErr w:type="spellEnd"/>
+            <w:r>
+              <w:t xml:space="preserve"> = 1.000 gigabytes</w:t>
             </w:r>
           </w:p>
         </w:tc>
@@ -7271,18 +7772,42 @@
         <w:jc w:val="both"/>
       </w:pPr>
       <w:r>
-        <w:t>Por exemplo, um arquivo de texto simples pode ter um tamanho de alguns kilobytes (KB), enquanto um arquivo de vídeo de alta definição pode ocupar vários gigabytes (GB). O armazenamento de dados em nuvem é muitas vezes medido em terabytes (TB), já que os grandes provedores de serviços de nuvem podem armazenar quantidades enormes de dados de clientes.</w:t>
+        <w:t xml:space="preserve">Por exemplo, um arquivo de texto simples pode ter um tamanho de alguns </w:t>
+      </w:r>
+      <w:proofErr w:type="spellStart"/>
+      <w:r>
+        <w:t>kilobytes</w:t>
+      </w:r>
+      <w:proofErr w:type="spellEnd"/>
+      <w:r>
+        <w:t xml:space="preserve"> (KB), enquanto um arquivo de vídeo de alta definição pode ocupar vários gigabytes (GB). O armazenamento de dados em nuvem é muitas vezes medido em </w:t>
+      </w:r>
+      <w:proofErr w:type="spellStart"/>
+      <w:r>
+        <w:t>terabytes</w:t>
+      </w:r>
+      <w:proofErr w:type="spellEnd"/>
+      <w:r>
+        <w:t xml:space="preserve"> (TB), já que os grandes provedores de serviços de nuvem podem armazenar quantidades enormes de dados de clientes.</w:t>
       </w:r>
     </w:p>
     <w:p>
       <w:pPr>
         <w:pStyle w:val="Ttulo3"/>
       </w:pPr>
-      <w:bookmarkStart w:id="9" w:name="_Toc127305375"/>
-      <w:r>
-        <w:t>Operações matemáticas básicas (adição, subtração, multiplicação, divisão, etc.)</w:t>
-      </w:r>
-      <w:bookmarkEnd w:id="9"/>
+      <w:bookmarkStart w:id="10" w:name="_Toc127368296"/>
+      <w:r>
+        <w:t xml:space="preserve">Operações matemáticas básicas (adição, subtração, multiplicação, </w:t>
+      </w:r>
+      <w:proofErr w:type="gramStart"/>
+      <w:r>
+        <w:t>divisão, etc.</w:t>
+      </w:r>
+      <w:proofErr w:type="gramEnd"/>
+      <w:r>
+        <w:t>)</w:t>
+      </w:r>
+      <w:bookmarkEnd w:id="10"/>
     </w:p>
     <w:p>
       <w:pPr>
@@ -7346,8 +7871,15 @@
       <w:r>
         <w:t xml:space="preserve">Execute esse programa acima e responda, qual resultado da operação que está errado e </w:t>
       </w:r>
-      <w:r>
-        <w:t>porque?</w:t>
+      <w:proofErr w:type="spellStart"/>
+      <w:proofErr w:type="gramStart"/>
+      <w:r>
+        <w:t>porque</w:t>
+      </w:r>
+      <w:proofErr w:type="spellEnd"/>
+      <w:proofErr w:type="gramEnd"/>
+      <w:r>
+        <w:t>?</w:t>
       </w:r>
     </w:p>
     <w:p>
@@ -7414,18 +7946,82 @@
       <w:pPr>
         <w:pStyle w:val="Ttulo3"/>
       </w:pPr>
-      <w:bookmarkStart w:id="10" w:name="_Toc127305376"/>
-      <w:r>
-        <w:t>Concatenação de strings e conversão de tipos de dados</w:t>
-      </w:r>
-      <w:bookmarkEnd w:id="10"/>
+      <w:bookmarkStart w:id="11" w:name="_Toc127368297"/>
+      <w:r>
+        <w:t xml:space="preserve">Concatenação de </w:t>
+      </w:r>
+      <w:proofErr w:type="spellStart"/>
+      <w:r>
+        <w:t>strings</w:t>
+      </w:r>
+      <w:proofErr w:type="spellEnd"/>
+      <w:r>
+        <w:t xml:space="preserve"> e conversão de tipos de dados</w:t>
+      </w:r>
+      <w:bookmarkEnd w:id="11"/>
     </w:p>
     <w:p>
       <w:pPr>
         <w:jc w:val="both"/>
       </w:pPr>
       <w:r>
-        <w:t>A concatenação de strings é o processo de juntar duas ou mais strings para formar uma única string. Em C#, as strings podem ser concatenadas usando o operador +. Além disso, é possível usar a classe StringBuilder para concatenar strings de forma mais eficiente. Aqui está um exemplo de concatenação de strings em C#:</w:t>
+        <w:t xml:space="preserve">A concatenação de </w:t>
+      </w:r>
+      <w:proofErr w:type="spellStart"/>
+      <w:r>
+        <w:t>strings</w:t>
+      </w:r>
+      <w:proofErr w:type="spellEnd"/>
+      <w:r>
+        <w:t xml:space="preserve"> é o processo de juntar duas ou mais </w:t>
+      </w:r>
+      <w:proofErr w:type="spellStart"/>
+      <w:r>
+        <w:t>strings</w:t>
+      </w:r>
+      <w:proofErr w:type="spellEnd"/>
+      <w:r>
+        <w:t xml:space="preserve"> para formar uma única </w:t>
+      </w:r>
+      <w:proofErr w:type="spellStart"/>
+      <w:r>
+        <w:t>string</w:t>
+      </w:r>
+      <w:proofErr w:type="spellEnd"/>
+      <w:r>
+        <w:t xml:space="preserve">. Em C#, as </w:t>
+      </w:r>
+      <w:proofErr w:type="spellStart"/>
+      <w:r>
+        <w:t>strings</w:t>
+      </w:r>
+      <w:proofErr w:type="spellEnd"/>
+      <w:r>
+        <w:t xml:space="preserve"> podem ser concatenadas usando o operador +. Além disso, é possível usar a classe </w:t>
+      </w:r>
+      <w:proofErr w:type="spellStart"/>
+      <w:r>
+        <w:t>StringBuilder</w:t>
+      </w:r>
+      <w:proofErr w:type="spellEnd"/>
+      <w:r>
+        <w:t xml:space="preserve"> para concatenar </w:t>
+      </w:r>
+      <w:proofErr w:type="spellStart"/>
+      <w:r>
+        <w:t>strings</w:t>
+      </w:r>
+      <w:proofErr w:type="spellEnd"/>
+      <w:r>
+        <w:t xml:space="preserve"> de forma mais eficiente. Aqui está um exemplo de concatenação de </w:t>
+      </w:r>
+      <w:proofErr w:type="spellStart"/>
+      <w:r>
+        <w:t>strings</w:t>
+      </w:r>
+      <w:proofErr w:type="spellEnd"/>
+      <w:r>
+        <w:t xml:space="preserve"> em C#:</w:t>
       </w:r>
     </w:p>
     <w:p>
@@ -7479,7 +8075,36 @@
         <w:jc w:val="both"/>
       </w:pPr>
       <w:r>
-        <w:t>Em Python, as strings podem ser concatenadas usando o operador + ou o método join(). Aqui está um exemplo de concatenação de strings em Python:</w:t>
+        <w:t xml:space="preserve">Em Python, as </w:t>
+      </w:r>
+      <w:proofErr w:type="spellStart"/>
+      <w:r>
+        <w:t>strings</w:t>
+      </w:r>
+      <w:proofErr w:type="spellEnd"/>
+      <w:r>
+        <w:t xml:space="preserve"> podem ser concatenadas usando o operador + ou o método </w:t>
+      </w:r>
+      <w:proofErr w:type="spellStart"/>
+      <w:proofErr w:type="gramStart"/>
+      <w:r>
+        <w:t>join</w:t>
+      </w:r>
+      <w:proofErr w:type="spellEnd"/>
+      <w:r>
+        <w:t>(</w:t>
+      </w:r>
+      <w:proofErr w:type="gramEnd"/>
+      <w:r>
+        <w:t xml:space="preserve">). Aqui está um exemplo de concatenação de </w:t>
+      </w:r>
+      <w:proofErr w:type="spellStart"/>
+      <w:r>
+        <w:t>strings</w:t>
+      </w:r>
+      <w:proofErr w:type="spellEnd"/>
+      <w:r>
+        <w:t xml:space="preserve"> em Python:</w:t>
       </w:r>
     </w:p>
     <w:p>
@@ -7532,7 +8157,25 @@
         <w:jc w:val="both"/>
       </w:pPr>
       <w:r>
-        <w:t>Em relação à conversão de tipos de dados, é importante fazer a conversão de forma correta para evitar erros de tempo de execução. Em C#, a conversão de tipos pode ser feita usando funções como int.Parse() ou double.Parse(). Aqui está um exemplo de conversão de tipos em C#:</w:t>
+        <w:t xml:space="preserve">Em relação à conversão de tipos de dados, é importante fazer a conversão de forma correta para evitar erros de tempo de execução. Em C#, a conversão de tipos pode ser feita usando funções como </w:t>
+      </w:r>
+      <w:proofErr w:type="spellStart"/>
+      <w:proofErr w:type="gramStart"/>
+      <w:r>
+        <w:t>int.Parse</w:t>
+      </w:r>
+      <w:proofErr w:type="spellEnd"/>
+      <w:proofErr w:type="gramEnd"/>
+      <w:r>
+        <w:t xml:space="preserve">() ou </w:t>
+      </w:r>
+      <w:proofErr w:type="spellStart"/>
+      <w:r>
+        <w:t>double.Parse</w:t>
+      </w:r>
+      <w:proofErr w:type="spellEnd"/>
+      <w:r>
+        <w:t>(). Aqui está um exemplo de conversão de tipos em C#:</w:t>
       </w:r>
     </w:p>
     <w:p>
@@ -7585,7 +8228,28 @@
         <w:jc w:val="both"/>
       </w:pPr>
       <w:r>
-        <w:t>Em Python, a conversão de tipos pode ser feita usando funções como int() ou float(). Aqui está um exemplo de conversão de tipos em Python:</w:t>
+        <w:t xml:space="preserve">Em Python, a conversão de tipos pode ser feita usando funções como </w:t>
+      </w:r>
+      <w:proofErr w:type="spellStart"/>
+      <w:proofErr w:type="gramStart"/>
+      <w:r>
+        <w:t>int</w:t>
+      </w:r>
+      <w:proofErr w:type="spellEnd"/>
+      <w:r>
+        <w:t>(</w:t>
+      </w:r>
+      <w:proofErr w:type="gramEnd"/>
+      <w:r>
+        <w:t xml:space="preserve">) ou </w:t>
+      </w:r>
+      <w:proofErr w:type="spellStart"/>
+      <w:r>
+        <w:t>float</w:t>
+      </w:r>
+      <w:proofErr w:type="spellEnd"/>
+      <w:r>
+        <w:t>(). Aqui está um exemplo de conversão de tipos em Python:</w:t>
       </w:r>
     </w:p>
     <w:p>
@@ -7638,31 +8302,44 @@
         <w:jc w:val="both"/>
       </w:pPr>
       <w:r>
-        <w:t>Em ambas as linguagens, é importante tratar as exceções que podem ocorrer durante a conversão de tipos, como por exemplo, quando a string não pode ser convertida para o tipo desejado.</w:t>
+        <w:t xml:space="preserve">Em ambas as linguagens, é importante tratar as exceções que podem ocorrer durante a conversão de tipos, como por exemplo, quando a </w:t>
+      </w:r>
+      <w:proofErr w:type="spellStart"/>
+      <w:r>
+        <w:t>string</w:t>
+      </w:r>
+      <w:proofErr w:type="spellEnd"/>
+      <w:r>
+        <w:t xml:space="preserve"> não pode ser convertida para o tipo desejado.</w:t>
       </w:r>
     </w:p>
     <w:p>
       <w:pPr>
         <w:pStyle w:val="Ttulo2"/>
       </w:pPr>
-      <w:bookmarkStart w:id="11" w:name="_Toc127305377"/>
+      <w:bookmarkStart w:id="12" w:name="_Toc127368298"/>
       <w:r>
         <w:t>Estruturas de controle de fluxo (condicionais e loops)</w:t>
       </w:r>
-      <w:bookmarkEnd w:id="11"/>
+      <w:bookmarkEnd w:id="12"/>
     </w:p>
     <w:p>
       <w:pPr>
         <w:pStyle w:val="Ttulo3"/>
       </w:pPr>
-      <w:bookmarkStart w:id="12" w:name="_Toc127305378"/>
-      <w:r>
-        <w:t>O que são estruturas de controle de fluxo</w:t>
+      <w:bookmarkStart w:id="13" w:name="_Toc127368299"/>
+      <w:r>
+        <w:t xml:space="preserve">O que são estruturas de controle de </w:t>
+      </w:r>
+      <w:proofErr w:type="gramStart"/>
+      <w:r>
+        <w:t>fluxo</w:t>
       </w:r>
       <w:r>
         <w:t xml:space="preserve"> ?</w:t>
       </w:r>
-      <w:bookmarkEnd w:id="12"/>
+      <w:bookmarkEnd w:id="13"/>
+      <w:proofErr w:type="gramEnd"/>
     </w:p>
     <w:p>
       <w:r>
@@ -7677,8 +8354,13 @@
           <w:numId w:val="19"/>
         </w:numPr>
       </w:pPr>
-      <w:r>
-        <w:t>If/Else: Esta estrutura permite executar um bloco de código se uma determinada condição for verdadeira, e outro bloco de código se a condição for falsa.</w:t>
+      <w:proofErr w:type="spellStart"/>
+      <w:r>
+        <w:t>If</w:t>
+      </w:r>
+      <w:proofErr w:type="spellEnd"/>
+      <w:r>
+        <w:t>/Else: Esta estrutura permite executar um bloco de código se uma determinada condição for verdadeira, e outro bloco de código se a condição for falsa.</w:t>
       </w:r>
     </w:p>
     <w:p>
@@ -7713,8 +8395,21 @@
           <w:numId w:val="19"/>
         </w:numPr>
       </w:pPr>
-      <w:r>
-        <w:t>Foreach: Esta estrutura é usada para repetir um bloco de código para cada item em uma coleção, como uma lista ou um array.</w:t>
+      <w:proofErr w:type="spellStart"/>
+      <w:r>
+        <w:t>Foreach</w:t>
+      </w:r>
+      <w:proofErr w:type="spellEnd"/>
+      <w:r>
+        <w:t xml:space="preserve">: Esta estrutura é usada para repetir um bloco de código para cada item em uma coleção, como uma lista ou um </w:t>
+      </w:r>
+      <w:proofErr w:type="spellStart"/>
+      <w:r>
+        <w:t>array</w:t>
+      </w:r>
+      <w:proofErr w:type="spellEnd"/>
+      <w:r>
+        <w:t>.</w:t>
       </w:r>
     </w:p>
     <w:p>
@@ -7725,8 +8420,13 @@
           <w:numId w:val="19"/>
         </w:numPr>
       </w:pPr>
-      <w:r>
-        <w:t>While: Esta estrutura permite repetir um bloco de código enquanto uma determinada condição for verdadeira.</w:t>
+      <w:proofErr w:type="spellStart"/>
+      <w:r>
+        <w:t>While</w:t>
+      </w:r>
+      <w:proofErr w:type="spellEnd"/>
+      <w:r>
+        <w:t>: Esta estrutura permite repetir um bloco de código enquanto uma determinada condição for verdadeira.</w:t>
       </w:r>
     </w:p>
     <w:p>
@@ -7739,7 +8439,23 @@
       </w:pPr>
       <w:r>
         <w:lastRenderedPageBreak/>
-        <w:t>Do/While: Esta estrutura é semelhante ao while, mas garante que o bloco de código seja executado pelo menos uma vez antes de verificar a condição.</w:t>
+        <w:t>Do/</w:t>
+      </w:r>
+      <w:proofErr w:type="spellStart"/>
+      <w:r>
+        <w:t>While</w:t>
+      </w:r>
+      <w:proofErr w:type="spellEnd"/>
+      <w:r>
+        <w:t xml:space="preserve">: Esta estrutura é semelhante ao </w:t>
+      </w:r>
+      <w:proofErr w:type="spellStart"/>
+      <w:r>
+        <w:t>while</w:t>
+      </w:r>
+      <w:proofErr w:type="spellEnd"/>
+      <w:r>
+        <w:t>, mas garante que o bloco de código seja executado pelo menos uma vez antes de verificar a condição.</w:t>
       </w:r>
     </w:p>
     <w:p/>
@@ -7752,11 +8468,35 @@
       <w:pPr>
         <w:pStyle w:val="Ttulo3"/>
       </w:pPr>
-      <w:bookmarkStart w:id="13" w:name="_Toc127305379"/>
-      <w:r>
-        <w:t>Como funcionam as estruturas condicionais (if, else, elif)</w:t>
-      </w:r>
-      <w:bookmarkEnd w:id="13"/>
+      <w:bookmarkStart w:id="14" w:name="_Toc127368300"/>
+      <w:r>
+        <w:t>Como funcionam as estruturas condicionais (</w:t>
+      </w:r>
+      <w:proofErr w:type="spellStart"/>
+      <w:r>
+        <w:t>if</w:t>
+      </w:r>
+      <w:proofErr w:type="spellEnd"/>
+      <w:r>
+        <w:t xml:space="preserve">, </w:t>
+      </w:r>
+      <w:proofErr w:type="spellStart"/>
+      <w:r>
+        <w:t>else</w:t>
+      </w:r>
+      <w:proofErr w:type="spellEnd"/>
+      <w:r>
+        <w:t xml:space="preserve">, </w:t>
+      </w:r>
+      <w:proofErr w:type="spellStart"/>
+      <w:r>
+        <w:t>elif</w:t>
+      </w:r>
+      <w:proofErr w:type="spellEnd"/>
+      <w:r>
+        <w:t>)</w:t>
+      </w:r>
+      <w:bookmarkEnd w:id="14"/>
     </w:p>
     <w:p>
       <w:pPr>
@@ -7764,7 +8504,31 @@
         <w:jc w:val="both"/>
       </w:pPr>
       <w:r>
-        <w:t>As estruturas condicionais são um tipo de estrutura de controle de fluxo que permitem que o programa execute diferentes ações baseadas em condições específicas. As estruturas condicionais mais comuns são if, else e elif.</w:t>
+        <w:t xml:space="preserve">As estruturas condicionais são um tipo de estrutura de controle de fluxo que permitem que o programa execute diferentes ações baseadas em condições específicas. As estruturas condicionais mais comuns são </w:t>
+      </w:r>
+      <w:proofErr w:type="spellStart"/>
+      <w:r>
+        <w:t>if</w:t>
+      </w:r>
+      <w:proofErr w:type="spellEnd"/>
+      <w:r>
+        <w:t xml:space="preserve">, </w:t>
+      </w:r>
+      <w:proofErr w:type="spellStart"/>
+      <w:r>
+        <w:t>else</w:t>
+      </w:r>
+      <w:proofErr w:type="spellEnd"/>
+      <w:r>
+        <w:t xml:space="preserve"> e </w:t>
+      </w:r>
+      <w:proofErr w:type="spellStart"/>
+      <w:r>
+        <w:t>elif</w:t>
+      </w:r>
+      <w:proofErr w:type="spellEnd"/>
+      <w:r>
+        <w:t>.</w:t>
       </w:r>
     </w:p>
     <w:p>
@@ -7773,7 +8537,15 @@
         <w:jc w:val="both"/>
       </w:pPr>
       <w:r>
-        <w:t>A estrutura if é usada para executar um bloco de código se uma determinada condição for verdadeira. Por exemplo:</w:t>
+        <w:t xml:space="preserve">A estrutura </w:t>
+      </w:r>
+      <w:proofErr w:type="spellStart"/>
+      <w:r>
+        <w:t>if</w:t>
+      </w:r>
+      <w:proofErr w:type="spellEnd"/>
+      <w:r>
+        <w:t xml:space="preserve"> é usada para executar um bloco de código se uma determinada condição for verdadeira. Por exemplo:</w:t>
       </w:r>
     </w:p>
     <w:p>
@@ -7828,7 +8600,23 @@
         <w:jc w:val="both"/>
       </w:pPr>
       <w:r>
-        <w:t>Neste exemplo, o código dentro do bloco if será executado se a variável x for maior que 0. Se a condição não for verdadeira, o código dentro do bloco if será ignorado.</w:t>
+        <w:t xml:space="preserve">Neste exemplo, o código dentro do bloco </w:t>
+      </w:r>
+      <w:proofErr w:type="spellStart"/>
+      <w:r>
+        <w:t>if</w:t>
+      </w:r>
+      <w:proofErr w:type="spellEnd"/>
+      <w:r>
+        <w:t xml:space="preserve"> será executado se a variável x for maior que 0. Se a condição não for verdadeira, o código dentro do bloco </w:t>
+      </w:r>
+      <w:proofErr w:type="spellStart"/>
+      <w:r>
+        <w:t>if</w:t>
+      </w:r>
+      <w:proofErr w:type="spellEnd"/>
+      <w:r>
+        <w:t xml:space="preserve"> será ignorado.</w:t>
       </w:r>
     </w:p>
     <w:p>
@@ -7837,7 +8625,23 @@
         <w:jc w:val="both"/>
       </w:pPr>
       <w:r>
-        <w:t>A estrutura else é usada para especificar um bloco de código que será executado se a condição especificada no if for falsa. Por exemplo:</w:t>
+        <w:t xml:space="preserve">A estrutura </w:t>
+      </w:r>
+      <w:proofErr w:type="spellStart"/>
+      <w:r>
+        <w:t>else</w:t>
+      </w:r>
+      <w:proofErr w:type="spellEnd"/>
+      <w:r>
+        <w:t xml:space="preserve"> é usada para especificar um bloco de código que será executado se a condição especificada no </w:t>
+      </w:r>
+      <w:proofErr w:type="spellStart"/>
+      <w:r>
+        <w:t>if</w:t>
+      </w:r>
+      <w:proofErr w:type="spellEnd"/>
+      <w:r>
+        <w:t xml:space="preserve"> for falsa. Por exemplo:</w:t>
       </w:r>
     </w:p>
     <w:p>
@@ -7892,7 +8696,55 @@
         <w:jc w:val="both"/>
       </w:pPr>
       <w:r>
-        <w:t>Neste exemplo, se a condição no if for verdadeira, o código dentro do bloco if será executado e o código dentro do bloco else será ignorado. Se a condição no if for falsa, o código dentro do bloco else será executado e o código dentro do bloco if será ignorado.</w:t>
+        <w:t xml:space="preserve">Neste exemplo, se a condição no </w:t>
+      </w:r>
+      <w:proofErr w:type="spellStart"/>
+      <w:r>
+        <w:t>if</w:t>
+      </w:r>
+      <w:proofErr w:type="spellEnd"/>
+      <w:r>
+        <w:t xml:space="preserve"> for verdadeira, o código dentro do bloco </w:t>
+      </w:r>
+      <w:proofErr w:type="spellStart"/>
+      <w:r>
+        <w:t>if</w:t>
+      </w:r>
+      <w:proofErr w:type="spellEnd"/>
+      <w:r>
+        <w:t xml:space="preserve"> será executado e o código dentro do bloco </w:t>
+      </w:r>
+      <w:proofErr w:type="spellStart"/>
+      <w:r>
+        <w:t>else</w:t>
+      </w:r>
+      <w:proofErr w:type="spellEnd"/>
+      <w:r>
+        <w:t xml:space="preserve"> será ignorado. Se a condição no </w:t>
+      </w:r>
+      <w:proofErr w:type="spellStart"/>
+      <w:r>
+        <w:t>if</w:t>
+      </w:r>
+      <w:proofErr w:type="spellEnd"/>
+      <w:r>
+        <w:t xml:space="preserve"> for falsa, o código dentro do bloco </w:t>
+      </w:r>
+      <w:proofErr w:type="spellStart"/>
+      <w:r>
+        <w:t>else</w:t>
+      </w:r>
+      <w:proofErr w:type="spellEnd"/>
+      <w:r>
+        <w:t xml:space="preserve"> será executado e o código dentro do bloco </w:t>
+      </w:r>
+      <w:proofErr w:type="spellStart"/>
+      <w:r>
+        <w:t>if</w:t>
+      </w:r>
+      <w:proofErr w:type="spellEnd"/>
+      <w:r>
+        <w:t xml:space="preserve"> será ignorado.</w:t>
       </w:r>
     </w:p>
     <w:p>
@@ -7901,7 +8753,15 @@
         <w:jc w:val="both"/>
       </w:pPr>
       <w:r>
-        <w:t>A estrutura elif é usada para especificar múltiplas condições e executar um bloco de código diferente para cada condição verdadeira. Por exemplo:</w:t>
+        <w:t xml:space="preserve">A estrutura </w:t>
+      </w:r>
+      <w:proofErr w:type="spellStart"/>
+      <w:r>
+        <w:t>elif</w:t>
+      </w:r>
+      <w:proofErr w:type="spellEnd"/>
+      <w:r>
+        <w:t xml:space="preserve"> é usada para especificar múltiplas condições e executar um bloco de código diferente para cada condição verdadeira. Por exemplo:</w:t>
       </w:r>
     </w:p>
     <w:p>
@@ -7957,7 +8817,95 @@
         <w:jc w:val="both"/>
       </w:pPr>
       <w:r>
-        <w:t>Neste exemplo, se a primeira condição no if for verdadeira, o código dentro do primeiro bloco if será executado e os outros blocos elif e else serão ignorados. Se a primeira condição no if for falsa, o programa verificará a próxima condição no elif. Se essa condição for verdadeira, o código dentro do bloco elif será executado e o código dentro do bloco else será ignorado. Se nenhuma das condições no if e elif for verdadeira, o código dentro do bloco else será executado.</w:t>
+        <w:t xml:space="preserve">Neste exemplo, se a primeira condição no </w:t>
+      </w:r>
+      <w:proofErr w:type="spellStart"/>
+      <w:r>
+        <w:t>if</w:t>
+      </w:r>
+      <w:proofErr w:type="spellEnd"/>
+      <w:r>
+        <w:t xml:space="preserve"> for verdadeira, o código dentro do primeiro bloco </w:t>
+      </w:r>
+      <w:proofErr w:type="spellStart"/>
+      <w:r>
+        <w:t>if</w:t>
+      </w:r>
+      <w:proofErr w:type="spellEnd"/>
+      <w:r>
+        <w:t xml:space="preserve"> será executado e os outros blocos </w:t>
+      </w:r>
+      <w:proofErr w:type="spellStart"/>
+      <w:r>
+        <w:t>elif</w:t>
+      </w:r>
+      <w:proofErr w:type="spellEnd"/>
+      <w:r>
+        <w:t xml:space="preserve"> e </w:t>
+      </w:r>
+      <w:proofErr w:type="spellStart"/>
+      <w:r>
+        <w:t>else</w:t>
+      </w:r>
+      <w:proofErr w:type="spellEnd"/>
+      <w:r>
+        <w:t xml:space="preserve"> serão ignorados. Se a primeira condição no </w:t>
+      </w:r>
+      <w:proofErr w:type="spellStart"/>
+      <w:r>
+        <w:t>if</w:t>
+      </w:r>
+      <w:proofErr w:type="spellEnd"/>
+      <w:r>
+        <w:t xml:space="preserve"> for falsa, o programa verificará a próxima condição no </w:t>
+      </w:r>
+      <w:proofErr w:type="spellStart"/>
+      <w:r>
+        <w:t>elif</w:t>
+      </w:r>
+      <w:proofErr w:type="spellEnd"/>
+      <w:r>
+        <w:t xml:space="preserve">. Se essa condição for verdadeira, o código dentro do bloco </w:t>
+      </w:r>
+      <w:proofErr w:type="spellStart"/>
+      <w:r>
+        <w:t>elif</w:t>
+      </w:r>
+      <w:proofErr w:type="spellEnd"/>
+      <w:r>
+        <w:t xml:space="preserve"> será executado e o código dentro do bloco </w:t>
+      </w:r>
+      <w:proofErr w:type="spellStart"/>
+      <w:r>
+        <w:t>else</w:t>
+      </w:r>
+      <w:proofErr w:type="spellEnd"/>
+      <w:r>
+        <w:t xml:space="preserve"> será ignorado. Se nenhuma das condições no </w:t>
+      </w:r>
+      <w:proofErr w:type="spellStart"/>
+      <w:r>
+        <w:t>if</w:t>
+      </w:r>
+      <w:proofErr w:type="spellEnd"/>
+      <w:r>
+        <w:t xml:space="preserve"> e </w:t>
+      </w:r>
+      <w:proofErr w:type="spellStart"/>
+      <w:r>
+        <w:t>elif</w:t>
+      </w:r>
+      <w:proofErr w:type="spellEnd"/>
+      <w:r>
+        <w:t xml:space="preserve"> for verdadeira, o código dentro do bloco </w:t>
+      </w:r>
+      <w:proofErr w:type="spellStart"/>
+      <w:r>
+        <w:t>else</w:t>
+      </w:r>
+      <w:proofErr w:type="spellEnd"/>
+      <w:r>
+        <w:t xml:space="preserve"> será executado.</w:t>
       </w:r>
     </w:p>
     <w:p>
@@ -7973,15 +8921,31 @@
       <w:pPr>
         <w:pStyle w:val="Ttulo3"/>
       </w:pPr>
-      <w:bookmarkStart w:id="14" w:name="_Toc127305380"/>
-      <w:r>
-        <w:t>Como funcionam os loops (for, while)</w:t>
-      </w:r>
-      <w:bookmarkEnd w:id="14"/>
-    </w:p>
-    <w:p>
-      <w:r>
-        <w:t>Os loops são estruturas de controle de fluxo que permitem que o código seja executado repetidamente enquanto uma determinada condição é verdadeira. Em C#, existem dois tipos principais de loops: o for e o while.</w:t>
+      <w:bookmarkStart w:id="15" w:name="_Toc127368301"/>
+      <w:r>
+        <w:t xml:space="preserve">Como funcionam os loops (for, </w:t>
+      </w:r>
+      <w:proofErr w:type="spellStart"/>
+      <w:r>
+        <w:t>while</w:t>
+      </w:r>
+      <w:proofErr w:type="spellEnd"/>
+      <w:r>
+        <w:t>)</w:t>
+      </w:r>
+      <w:bookmarkEnd w:id="15"/>
+    </w:p>
+    <w:p>
+      <w:r>
+        <w:t xml:space="preserve">Os loops são estruturas de controle de fluxo que permitem que o código seja executado repetidamente enquanto uma determinada condição é verdadeira. Em C#, existem dois tipos principais de loops: o for e o </w:t>
+      </w:r>
+      <w:proofErr w:type="spellStart"/>
+      <w:r>
+        <w:t>while</w:t>
+      </w:r>
+      <w:proofErr w:type="spellEnd"/>
+      <w:r>
+        <w:t>.</w:t>
       </w:r>
     </w:p>
     <w:p>
@@ -8033,7 +8997,23 @@
     </w:p>
     <w:p>
       <w:r>
-        <w:t>O loop while é usado para executar uma ação enquanto uma determinada condição for verdadeira. Aqui está um exemplo de loop while em C#:</w:t>
+        <w:t xml:space="preserve">O loop </w:t>
+      </w:r>
+      <w:proofErr w:type="spellStart"/>
+      <w:r>
+        <w:t>while</w:t>
+      </w:r>
+      <w:proofErr w:type="spellEnd"/>
+      <w:r>
+        <w:t xml:space="preserve"> é usado para executar uma ação enquanto uma determinada condição for verdadeira. Aqui está um exemplo de loop </w:t>
+      </w:r>
+      <w:proofErr w:type="spellStart"/>
+      <w:r>
+        <w:t>while</w:t>
+      </w:r>
+      <w:proofErr w:type="spellEnd"/>
+      <w:r>
+        <w:t xml:space="preserve"> em C#:</w:t>
       </w:r>
     </w:p>
     <w:p>
@@ -8080,7 +9060,15 @@
     </w:p>
     <w:p>
       <w:r>
-        <w:t>Em Python, também existem dois tipos principais de loops: o for e o while.</w:t>
+        <w:t xml:space="preserve">Em Python, também existem dois tipos principais de loops: o for e o </w:t>
+      </w:r>
+      <w:proofErr w:type="spellStart"/>
+      <w:r>
+        <w:t>while</w:t>
+      </w:r>
+      <w:proofErr w:type="spellEnd"/>
+      <w:r>
+        <w:t>.</w:t>
       </w:r>
     </w:p>
     <w:p>
@@ -8133,7 +9121,23 @@
     </w:p>
     <w:p>
       <w:r>
-        <w:t>O loop while em Python é usado para executar uma ação enquanto uma determinada condição for verdadeira. Aqui está um exemplo de loop while em Python:</w:t>
+        <w:t xml:space="preserve">O loop </w:t>
+      </w:r>
+      <w:proofErr w:type="spellStart"/>
+      <w:r>
+        <w:t>while</w:t>
+      </w:r>
+      <w:proofErr w:type="spellEnd"/>
+      <w:r>
+        <w:t xml:space="preserve"> em Python é usado para executar uma ação enquanto uma determinada condição for verdadeira. Aqui está um exemplo de loop </w:t>
+      </w:r>
+      <w:proofErr w:type="spellStart"/>
+      <w:r>
+        <w:t>while</w:t>
+      </w:r>
+      <w:proofErr w:type="spellEnd"/>
+      <w:r>
+        <w:t xml:space="preserve"> em Python:</w:t>
       </w:r>
     </w:p>
     <w:p>
@@ -8187,11 +9191,11 @@
       <w:pPr>
         <w:pStyle w:val="Ttulo3"/>
       </w:pPr>
-      <w:bookmarkStart w:id="15" w:name="_Toc127305381"/>
+      <w:bookmarkStart w:id="16" w:name="_Toc127368302"/>
       <w:r>
         <w:t>Aplicação de condicionais e loops em exemplos práticos</w:t>
       </w:r>
-      <w:bookmarkEnd w:id="15"/>
+      <w:bookmarkEnd w:id="16"/>
     </w:p>
     <w:p>
       <w:pPr>
@@ -8317,21 +9321,21 @@
       <w:pPr>
         <w:pStyle w:val="Ttulo1"/>
       </w:pPr>
-      <w:bookmarkStart w:id="16" w:name="_Toc127305382"/>
+      <w:bookmarkStart w:id="17" w:name="_Toc127368303"/>
       <w:r>
         <w:t>Introdução ao C#</w:t>
       </w:r>
-      <w:bookmarkEnd w:id="16"/>
+      <w:bookmarkEnd w:id="17"/>
     </w:p>
     <w:p>
       <w:pPr>
         <w:pStyle w:val="Ttulo2"/>
       </w:pPr>
-      <w:bookmarkStart w:id="17" w:name="_Toc127305383"/>
+      <w:bookmarkStart w:id="18" w:name="_Toc127368304"/>
       <w:r>
         <w:t>Histórico e evolução da linguagem</w:t>
       </w:r>
-      <w:bookmarkEnd w:id="17"/>
+      <w:bookmarkEnd w:id="18"/>
     </w:p>
     <w:p>
       <w:r>
@@ -8356,7 +9360,47 @@
         </w:numPr>
       </w:pPr>
       <w:r>
-        <w:t>C# 2.0 (2005): Adicionou recursos como Generics, Iterators, Nullable Types e Delegates Anônimos.</w:t>
+        <w:t xml:space="preserve">C# 2.0 (2005): Adicionou recursos como </w:t>
+      </w:r>
+      <w:proofErr w:type="spellStart"/>
+      <w:r>
+        <w:t>Generics</w:t>
+      </w:r>
+      <w:proofErr w:type="spellEnd"/>
+      <w:r>
+        <w:t xml:space="preserve">, </w:t>
+      </w:r>
+      <w:proofErr w:type="spellStart"/>
+      <w:r>
+        <w:t>Iterators</w:t>
+      </w:r>
+      <w:proofErr w:type="spellEnd"/>
+      <w:r>
+        <w:t xml:space="preserve">, </w:t>
+      </w:r>
+      <w:proofErr w:type="spellStart"/>
+      <w:r>
+        <w:t>Nullable</w:t>
+      </w:r>
+      <w:proofErr w:type="spellEnd"/>
+      <w:r>
+        <w:t xml:space="preserve"> </w:t>
+      </w:r>
+      <w:proofErr w:type="spellStart"/>
+      <w:r>
+        <w:t>Types</w:t>
+      </w:r>
+      <w:proofErr w:type="spellEnd"/>
+      <w:r>
+        <w:t xml:space="preserve"> e </w:t>
+      </w:r>
+      <w:proofErr w:type="spellStart"/>
+      <w:r>
+        <w:t>Delegates</w:t>
+      </w:r>
+      <w:proofErr w:type="spellEnd"/>
+      <w:r>
+        <w:t xml:space="preserve"> Anônimos.</w:t>
       </w:r>
     </w:p>
     <w:p>
@@ -8368,7 +9412,39 @@
         </w:numPr>
       </w:pPr>
       <w:r>
-        <w:t>C# 3.0 (2007): Introduziu novos recursos como Expressões Lambda, Linq, Extension Methods e Auto-Implemented Properties.</w:t>
+        <w:t xml:space="preserve">C# 3.0 (2007): Introduziu novos recursos como Expressões Lambda, </w:t>
+      </w:r>
+      <w:proofErr w:type="spellStart"/>
+      <w:r>
+        <w:t>Linq</w:t>
+      </w:r>
+      <w:proofErr w:type="spellEnd"/>
+      <w:r>
+        <w:t xml:space="preserve">, </w:t>
+      </w:r>
+      <w:proofErr w:type="spellStart"/>
+      <w:r>
+        <w:t>Extension</w:t>
+      </w:r>
+      <w:proofErr w:type="spellEnd"/>
+      <w:r>
+        <w:t xml:space="preserve"> </w:t>
+      </w:r>
+      <w:proofErr w:type="spellStart"/>
+      <w:r>
+        <w:t>Methods</w:t>
+      </w:r>
+      <w:proofErr w:type="spellEnd"/>
+      <w:r>
+        <w:t xml:space="preserve"> e </w:t>
+      </w:r>
+      <w:proofErr w:type="spellStart"/>
+      <w:r>
+        <w:t>Auto-Implemented</w:t>
+      </w:r>
+      <w:proofErr w:type="spellEnd"/>
+      <w:r>
+        <w:t xml:space="preserve"> Properties.</w:t>
       </w:r>
     </w:p>
     <w:p>
@@ -8380,8 +9456,58 @@
         </w:numPr>
       </w:pPr>
       <w:r>
-        <w:t>C# 4.0 (2010): Adicionou suporte a interop com aplicativos dinâmicos como o Python, Dynamic Keyword, Named and Optional Arguments, etc.</w:t>
-      </w:r>
+        <w:t xml:space="preserve">C# 4.0 (2010): Adicionou suporte a </w:t>
+      </w:r>
+      <w:proofErr w:type="spellStart"/>
+      <w:r>
+        <w:t>interop</w:t>
+      </w:r>
+      <w:proofErr w:type="spellEnd"/>
+      <w:r>
+        <w:t xml:space="preserve"> com aplicativos dinâmicos como o Python, Dynamic </w:t>
+      </w:r>
+      <w:proofErr w:type="spellStart"/>
+      <w:r>
+        <w:t>Keyword</w:t>
+      </w:r>
+      <w:proofErr w:type="spellEnd"/>
+      <w:r>
+        <w:t xml:space="preserve">, </w:t>
+      </w:r>
+      <w:proofErr w:type="spellStart"/>
+      <w:r>
+        <w:t>Named</w:t>
+      </w:r>
+      <w:proofErr w:type="spellEnd"/>
+      <w:r>
+        <w:t xml:space="preserve"> </w:t>
+      </w:r>
+      <w:proofErr w:type="spellStart"/>
+      <w:r>
+        <w:t>and</w:t>
+      </w:r>
+      <w:proofErr w:type="spellEnd"/>
+      <w:r>
+        <w:t xml:space="preserve"> </w:t>
+      </w:r>
+      <w:proofErr w:type="spellStart"/>
+      <w:r>
+        <w:t>Optional</w:t>
+      </w:r>
+      <w:proofErr w:type="spellEnd"/>
+      <w:r>
+        <w:t xml:space="preserve"> </w:t>
+      </w:r>
+      <w:proofErr w:type="spellStart"/>
+      <w:proofErr w:type="gramStart"/>
+      <w:r>
+        <w:t>Arguments</w:t>
+      </w:r>
+      <w:proofErr w:type="spellEnd"/>
+      <w:r>
+        <w:t>, etc.</w:t>
+      </w:r>
+      <w:proofErr w:type="gramEnd"/>
     </w:p>
     <w:p>
       <w:pPr>
@@ -8392,7 +9518,39 @@
         </w:numPr>
       </w:pPr>
       <w:r>
-        <w:t>C# 5.0 (2012): Adicionou suporte para Asynchronous Programming com a introdução do Async e Await Keywords.</w:t>
+        <w:t xml:space="preserve">C# 5.0 (2012): Adicionou suporte para </w:t>
+      </w:r>
+      <w:proofErr w:type="spellStart"/>
+      <w:r>
+        <w:t>Asynchronous</w:t>
+      </w:r>
+      <w:proofErr w:type="spellEnd"/>
+      <w:r>
+        <w:t xml:space="preserve"> </w:t>
+      </w:r>
+      <w:proofErr w:type="spellStart"/>
+      <w:r>
+        <w:t>Programming</w:t>
+      </w:r>
+      <w:proofErr w:type="spellEnd"/>
+      <w:r>
+        <w:t xml:space="preserve"> com a introdução do </w:t>
+      </w:r>
+      <w:proofErr w:type="spellStart"/>
+      <w:r>
+        <w:t>Async</w:t>
+      </w:r>
+      <w:proofErr w:type="spellEnd"/>
+      <w:r>
+        <w:t xml:space="preserve"> e </w:t>
+      </w:r>
+      <w:proofErr w:type="spellStart"/>
+      <w:r>
+        <w:t>Await</w:t>
+      </w:r>
+      <w:proofErr w:type="spellEnd"/>
+      <w:r>
+        <w:t xml:space="preserve"> Keywords.</w:t>
       </w:r>
     </w:p>
     <w:p>
@@ -8404,13 +9562,113 @@
         </w:numPr>
       </w:pPr>
       <w:r>
-        <w:t>C# 6.0 (2015): Adicionou novos recursos para tornar o código mais conciso e legível, como Expression Bodied Members, Null-Conditional Operators, String Interpolation, etc.</w:t>
-      </w:r>
-    </w:p>
-    <w:p>
-      <w:r>
-        <w:t>Atualmente, a versão mais recente da linguagem C# é a 8.0, lançada em 2019, que inclui recursos como Nullable Reference Types, Asynchronous Streams, Ranges e Indices, etc.</w:t>
-      </w:r>
+        <w:t xml:space="preserve">C# 6.0 (2015): Adicionou novos recursos para tornar o código mais conciso e legível, como Expression </w:t>
+      </w:r>
+      <w:proofErr w:type="spellStart"/>
+      <w:r>
+        <w:t>Bodied</w:t>
+      </w:r>
+      <w:proofErr w:type="spellEnd"/>
+      <w:r>
+        <w:t xml:space="preserve"> </w:t>
+      </w:r>
+      <w:proofErr w:type="spellStart"/>
+      <w:r>
+        <w:t>Members</w:t>
+      </w:r>
+      <w:proofErr w:type="spellEnd"/>
+      <w:r>
+        <w:t xml:space="preserve">, </w:t>
+      </w:r>
+      <w:proofErr w:type="spellStart"/>
+      <w:r>
+        <w:t>Null-Conditional</w:t>
+      </w:r>
+      <w:proofErr w:type="spellEnd"/>
+      <w:r>
+        <w:t xml:space="preserve"> </w:t>
+      </w:r>
+      <w:proofErr w:type="spellStart"/>
+      <w:r>
+        <w:t>Operators</w:t>
+      </w:r>
+      <w:proofErr w:type="spellEnd"/>
+      <w:r>
+        <w:t xml:space="preserve">, </w:t>
+      </w:r>
+      <w:proofErr w:type="spellStart"/>
+      <w:r>
+        <w:t>String</w:t>
+      </w:r>
+      <w:proofErr w:type="spellEnd"/>
+      <w:r>
+        <w:t xml:space="preserve"> </w:t>
+      </w:r>
+      <w:proofErr w:type="spellStart"/>
+      <w:proofErr w:type="gramStart"/>
+      <w:r>
+        <w:t>Interpolation</w:t>
+      </w:r>
+      <w:proofErr w:type="spellEnd"/>
+      <w:r>
+        <w:t>, etc.</w:t>
+      </w:r>
+      <w:proofErr w:type="gramEnd"/>
+    </w:p>
+    <w:p>
+      <w:r>
+        <w:t xml:space="preserve">Atualmente, a versão mais recente da linguagem C# é a 8.0, lançada em 2019, que inclui recursos como </w:t>
+      </w:r>
+      <w:proofErr w:type="spellStart"/>
+      <w:r>
+        <w:t>Nullable</w:t>
+      </w:r>
+      <w:proofErr w:type="spellEnd"/>
+      <w:r>
+        <w:t xml:space="preserve"> </w:t>
+      </w:r>
+      <w:proofErr w:type="spellStart"/>
+      <w:r>
+        <w:t>Reference</w:t>
+      </w:r>
+      <w:proofErr w:type="spellEnd"/>
+      <w:r>
+        <w:t xml:space="preserve"> </w:t>
+      </w:r>
+      <w:proofErr w:type="spellStart"/>
+      <w:r>
+        <w:t>Types</w:t>
+      </w:r>
+      <w:proofErr w:type="spellEnd"/>
+      <w:r>
+        <w:t xml:space="preserve">, </w:t>
+      </w:r>
+      <w:proofErr w:type="spellStart"/>
+      <w:r>
+        <w:t>Asynchronous</w:t>
+      </w:r>
+      <w:proofErr w:type="spellEnd"/>
+      <w:r>
+        <w:t xml:space="preserve"> </w:t>
+      </w:r>
+      <w:proofErr w:type="spellStart"/>
+      <w:r>
+        <w:t>Streams</w:t>
+      </w:r>
+      <w:proofErr w:type="spellEnd"/>
+      <w:r>
+        <w:t xml:space="preserve">, Ranges e </w:t>
+      </w:r>
+      <w:proofErr w:type="spellStart"/>
+      <w:proofErr w:type="gramStart"/>
+      <w:r>
+        <w:t>Indices</w:t>
+      </w:r>
+      <w:proofErr w:type="spellEnd"/>
+      <w:r>
+        <w:t>, etc.</w:t>
+      </w:r>
+      <w:proofErr w:type="gramEnd"/>
     </w:p>
     <w:p>
       <w:r>
@@ -8421,61 +9679,61 @@
       <w:pPr>
         <w:pStyle w:val="Ttulo2"/>
       </w:pPr>
-      <w:bookmarkStart w:id="18" w:name="_Toc127305384"/>
+      <w:bookmarkStart w:id="19" w:name="_Toc127368305"/>
       <w:r>
         <w:t>Configuração do ambiente de desenvolvimento (IDE)</w:t>
       </w:r>
-      <w:bookmarkEnd w:id="18"/>
+      <w:bookmarkEnd w:id="19"/>
     </w:p>
     <w:p>
       <w:pPr>
         <w:pStyle w:val="Ttulo2"/>
       </w:pPr>
-      <w:bookmarkStart w:id="19" w:name="_Toc127305385"/>
+      <w:bookmarkStart w:id="20" w:name="_Toc127368306"/>
       <w:r>
         <w:t>Sintaxe básica e estrutura de um programa em C#</w:t>
       </w:r>
-      <w:bookmarkEnd w:id="19"/>
+      <w:bookmarkEnd w:id="20"/>
     </w:p>
     <w:p>
       <w:pPr>
         <w:pStyle w:val="Ttulo2"/>
       </w:pPr>
-      <w:bookmarkStart w:id="20" w:name="_Toc127305386"/>
+      <w:bookmarkStart w:id="21" w:name="_Toc127368307"/>
       <w:r>
         <w:t>Variáveis, tipos de dados e operações matemáticas em C#</w:t>
       </w:r>
-      <w:bookmarkEnd w:id="20"/>
+      <w:bookmarkEnd w:id="21"/>
     </w:p>
     <w:p>
       <w:pPr>
         <w:pStyle w:val="Ttulo2"/>
       </w:pPr>
-      <w:bookmarkStart w:id="21" w:name="_Toc127305387"/>
+      <w:bookmarkStart w:id="22" w:name="_Toc127368308"/>
       <w:r>
         <w:t>Estruturas de controle de fluxo (condicionais e loops) em C#</w:t>
       </w:r>
-      <w:bookmarkEnd w:id="21"/>
+      <w:bookmarkEnd w:id="22"/>
     </w:p>
     <w:p>
       <w:pPr>
         <w:pStyle w:val="Ttulo2"/>
       </w:pPr>
-      <w:bookmarkStart w:id="22" w:name="_Toc127305388"/>
+      <w:bookmarkStart w:id="23" w:name="_Toc127368309"/>
       <w:r>
         <w:t>Trabalhando com funções e métodos em C#</w:t>
       </w:r>
-      <w:bookmarkEnd w:id="22"/>
+      <w:bookmarkEnd w:id="23"/>
     </w:p>
     <w:p>
       <w:pPr>
         <w:pStyle w:val="Ttulo1"/>
       </w:pPr>
-      <w:bookmarkStart w:id="23" w:name="_Toc127305389"/>
+      <w:bookmarkStart w:id="24" w:name="_Toc127368310"/>
       <w:r>
         <w:t>Introdução ao Python</w:t>
       </w:r>
-      <w:bookmarkEnd w:id="23"/>
+      <w:bookmarkEnd w:id="24"/>
     </w:p>
     <w:p>
       <w:pPr>
@@ -8553,11 +9811,11 @@
       <w:pPr>
         <w:pStyle w:val="Ttulo1"/>
       </w:pPr>
-      <w:bookmarkStart w:id="24" w:name="_Toc127305390"/>
+      <w:bookmarkStart w:id="25" w:name="_Toc127368311"/>
       <w:r>
         <w:t>Comparando C# e Python</w:t>
       </w:r>
-      <w:bookmarkEnd w:id="24"/>
+      <w:bookmarkEnd w:id="25"/>
     </w:p>
     <w:p>
       <w:pPr>
@@ -8587,12 +9845,12 @@
       <w:pPr>
         <w:pStyle w:val="Ttulo1"/>
       </w:pPr>
-      <w:bookmarkStart w:id="25" w:name="_Toc127305391"/>
+      <w:bookmarkStart w:id="26" w:name="_Toc127368312"/>
       <w:r>
         <w:lastRenderedPageBreak/>
         <w:t>Projetos práticos em C# e Python</w:t>
       </w:r>
-      <w:bookmarkEnd w:id="25"/>
+      <w:bookmarkEnd w:id="26"/>
     </w:p>
     <w:p>
       <w:pPr>
@@ -8622,8 +9880,13 @@
       <w:pPr>
         <w:jc w:val="both"/>
       </w:pPr>
-      <w:r>
-        <w:t>Obs: Esta ementa é apenas uma sugestão e pode ser adaptada de acordo com as necessidades do curso e dos alunos. O objetivo é fornecer uma base sólida em programação e familiaridade com as duas linguagens, C# e Python, para que os alunos possam escolher a linguagem que mais se adequa ao seu projeto de desenvolvimento.</w:t>
+      <w:proofErr w:type="spellStart"/>
+      <w:r>
+        <w:t>Obs</w:t>
+      </w:r>
+      <w:proofErr w:type="spellEnd"/>
+      <w:r>
+        <w:t>: Esta ementa é apenas uma sugestão e pode ser adaptada de acordo com as necessidades do curso e dos alunos. O objetivo é fornecer uma base sólida em programação e familiaridade com as duas linguagens, C# e Python, para que os alunos possam escolher a linguagem que mais se adequa ao seu projeto de desenvolvimento.</w:t>
       </w:r>
     </w:p>
     <w:p>
@@ -11716,6 +12979,7 @@
   <w:style w:type="character" w:default="1" w:styleId="Fontepargpadro">
     <w:name w:val="Default Paragraph Font"/>
     <w:uiPriority w:val="1"/>
+    <w:semiHidden/>
     <w:unhideWhenUsed/>
   </w:style>
   <w:style w:type="table" w:default="1" w:styleId="Tabelanormal">

</xml_diff>